<commit_message>
Move items between MoSCoW matrix categories
</commit_message>
<xml_diff>
--- a/product-documents/requirements-analysis/Plan - Design Thinking and MoSCoW Matrix.docx
+++ b/product-documents/requirements-analysis/Plan - Design Thinking and MoSCoW Matrix.docx
@@ -1,35 +1,27 @@
 
 <file path=word/document.xml><?xml version="1.0" encoding="utf-8"?>
-<w:document xmlns:mc="http://schemas.openxmlformats.org/markup-compatibility/2006" xmlns:o="urn:schemas-microsoft-com:office:office" xmlns:r="http://schemas.openxmlformats.org/officeDocument/2006/relationships" xmlns:m="http://schemas.openxmlformats.org/officeDocument/2006/math" xmlns:v="urn:schemas-microsoft-com:vml" xmlns:wp="http://schemas.openxmlformats.org/drawingml/2006/wordprocessingDrawing" xmlns:w10="urn:schemas-microsoft-com:office:word" xmlns:w="http://schemas.openxmlformats.org/wordprocessingml/2006/main" xmlns:wne="http://schemas.microsoft.com/office/word/2006/wordml" xmlns:sl="http://schemas.openxmlformats.org/schemaLibrary/2006/main" xmlns:a="http://schemas.openxmlformats.org/drawingml/2006/main" xmlns:pic="http://schemas.openxmlformats.org/drawingml/2006/picture" xmlns:c="http://schemas.openxmlformats.org/drawingml/2006/chart" xmlns:lc="http://schemas.openxmlformats.org/drawingml/2006/lockedCanvas" xmlns:dgm="http://schemas.openxmlformats.org/drawingml/2006/diagram" xmlns:wps="http://schemas.microsoft.com/office/word/2010/wordprocessingShape" xmlns:wpg="http://schemas.microsoft.com/office/word/2010/wordprocessingGroup" xmlns:w14="http://schemas.microsoft.com/office/word/2010/wordml" xmlns:w15="http://schemas.microsoft.com/office/word/2012/wordml">
+<w:document xmlns:wpc="http://schemas.microsoft.com/office/word/2010/wordprocessingCanvas" xmlns:cx="http://schemas.microsoft.com/office/drawing/2014/chartex" xmlns:cx1="http://schemas.microsoft.com/office/drawing/2015/9/8/chartex" xmlns:cx2="http://schemas.microsoft.com/office/drawing/2015/10/21/chartex" xmlns:cx3="http://schemas.microsoft.com/office/drawing/2016/5/9/chartex" xmlns:cx4="http://schemas.microsoft.com/office/drawing/2016/5/10/chartex" xmlns:cx5="http://schemas.microsoft.com/office/drawing/2016/5/11/chartex" xmlns:cx6="http://schemas.microsoft.com/office/drawing/2016/5/12/chartex" xmlns:cx7="http://schemas.microsoft.com/office/drawing/2016/5/13/chartex" xmlns:cx8="http://schemas.microsoft.com/office/drawing/2016/5/14/chartex" xmlns:mc="http://schemas.openxmlformats.org/markup-compatibility/2006" xmlns:aink="http://schemas.microsoft.com/office/drawing/2016/ink" xmlns:am3d="http://schemas.microsoft.com/office/drawing/2017/model3d" xmlns:o="urn:schemas-microsoft-com:office:office" xmlns:r="http://schemas.openxmlformats.org/officeDocument/2006/relationships" xmlns:m="http://schemas.openxmlformats.org/officeDocument/2006/math" xmlns:v="urn:schemas-microsoft-com:vml" xmlns:wp14="http://schemas.microsoft.com/office/word/2010/wordprocessingDrawing" xmlns:wp="http://schemas.openxmlformats.org/drawingml/2006/wordprocessingDrawing" xmlns:w10="urn:schemas-microsoft-com:office:word" xmlns:w="http://schemas.openxmlformats.org/wordprocessingml/2006/main" xmlns:w14="http://schemas.microsoft.com/office/word/2010/wordml" xmlns:w15="http://schemas.microsoft.com/office/word/2012/wordml" xmlns:w16cex="http://schemas.microsoft.com/office/word/2018/wordml/cex" xmlns:w16cid="http://schemas.microsoft.com/office/word/2016/wordml/cid" xmlns:w16="http://schemas.microsoft.com/office/word/2018/wordml" xmlns:w16se="http://schemas.microsoft.com/office/word/2015/wordml/symex" xmlns:wpg="http://schemas.microsoft.com/office/word/2010/wordprocessingGroup" xmlns:wpi="http://schemas.microsoft.com/office/word/2010/wordprocessingInk" xmlns:wne="http://schemas.microsoft.com/office/word/2006/wordml" xmlns:wps="http://schemas.microsoft.com/office/word/2010/wordprocessingShape" mc:Ignorable="w14 w15 w16se w16cid w16 w16cex wp14">
   <w:body>
     <w:p>
       <w:pPr>
         <w:pStyle w:val="Heading1"/>
-        <w:rPr/>
-      </w:pPr>
-      <w:bookmarkStart w:colFirst="0" w:colLast="0" w:name="_9gbwpdjdqq3o" w:id="0"/>
+      </w:pPr>
+      <w:bookmarkStart w:id="0" w:name="_9gbwpdjdqq3o" w:colFirst="0" w:colLast="0"/>
       <w:bookmarkEnd w:id="0"/>
       <w:r>
-        <w:rPr>
-          <w:rtl w:val="0"/>
-        </w:rPr>
-        <w:t xml:space="preserve">Design Thinking</w:t>
-      </w:r>
-    </w:p>
-    <w:p>
-      <w:pPr>
-        <w:numPr>
-          <w:ilvl w:val="0"/>
-          <w:numId w:val="2"/>
-        </w:numPr>
-        <w:spacing w:after="0" w:afterAutospacing="0" w:before="240" w:lineRule="auto"/>
-        <w:ind w:left="720" w:hanging="360"/>
-      </w:pPr>
-      <w:r>
-        <w:rPr>
-          <w:rtl w:val="0"/>
-        </w:rPr>
-        <w:t xml:space="preserve">Login system to set up the permissions and position (appears with posts):</w:t>
+        <w:t>Design Thinking</w:t>
+      </w:r>
+    </w:p>
+    <w:p>
+      <w:pPr>
+        <w:numPr>
+          <w:ilvl w:val="0"/>
+          <w:numId w:val="2"/>
+        </w:numPr>
+        <w:spacing w:before="240"/>
+      </w:pPr>
+      <w:r>
+        <w:t>Login system to set up the permissions and position (appears with posts):</w:t>
       </w:r>
     </w:p>
     <w:p>
@@ -38,14 +30,9 @@
           <w:ilvl w:val="1"/>
           <w:numId w:val="2"/>
         </w:numPr>
-        <w:spacing w:after="0" w:afterAutospacing="0" w:before="0" w:beforeAutospacing="0" w:lineRule="auto"/>
-        <w:ind w:left="1440" w:hanging="360"/>
-      </w:pPr>
-      <w:r>
-        <w:rPr>
-          <w:rtl w:val="0"/>
-        </w:rPr>
-        <w:t xml:space="preserve">Student dashboard</w:t>
+      </w:pPr>
+      <w:r>
+        <w:t>Student dashboard</w:t>
       </w:r>
     </w:p>
     <w:p>
@@ -54,14 +41,9 @@
           <w:ilvl w:val="1"/>
           <w:numId w:val="2"/>
         </w:numPr>
-        <w:spacing w:after="0" w:afterAutospacing="0" w:before="0" w:beforeAutospacing="0" w:lineRule="auto"/>
-        <w:ind w:left="1440" w:hanging="360"/>
-      </w:pPr>
-      <w:r>
-        <w:rPr>
-          <w:rtl w:val="0"/>
-        </w:rPr>
-        <w:t xml:space="preserve">University academics dashboard</w:t>
+      </w:pPr>
+      <w:r>
+        <w:t>University academics dashboard</w:t>
       </w:r>
     </w:p>
     <w:p>
@@ -70,14 +52,9 @@
           <w:ilvl w:val="2"/>
           <w:numId w:val="2"/>
         </w:numPr>
-        <w:spacing w:after="0" w:afterAutospacing="0" w:before="0" w:beforeAutospacing="0" w:lineRule="auto"/>
-        <w:ind w:left="2160" w:hanging="360"/>
-      </w:pPr>
-      <w:r>
-        <w:rPr>
-          <w:rtl w:val="0"/>
-        </w:rPr>
-        <w:t xml:space="preserve">Ability to endorse university-approved events.</w:t>
+      </w:pPr>
+      <w:r>
+        <w:t>Ability to endorse university-approved events.</w:t>
       </w:r>
     </w:p>
     <w:p>
@@ -86,46 +63,31 @@
           <w:ilvl w:val="1"/>
           <w:numId w:val="2"/>
         </w:numPr>
-        <w:spacing w:after="0" w:afterAutospacing="0" w:before="0" w:beforeAutospacing="0" w:lineRule="auto"/>
-        <w:ind w:left="1440" w:hanging="360"/>
-      </w:pPr>
-      <w:r>
-        <w:rPr>
-          <w:rtl w:val="0"/>
-        </w:rPr>
-        <w:t xml:space="preserve">Verification using the university email domain.</w:t>
-      </w:r>
-    </w:p>
-    <w:p>
-      <w:pPr>
-        <w:numPr>
-          <w:ilvl w:val="0"/>
-          <w:numId w:val="2"/>
-        </w:numPr>
-        <w:spacing w:after="0" w:afterAutospacing="0" w:before="0" w:beforeAutospacing="0" w:lineRule="auto"/>
-        <w:ind w:left="720" w:hanging="360"/>
-      </w:pPr>
-      <w:r>
-        <w:rPr>
-          <w:rtl w:val="0"/>
-        </w:rPr>
-        <w:t xml:space="preserve">Share study notes and resources.</w:t>
-      </w:r>
-    </w:p>
-    <w:p>
-      <w:pPr>
-        <w:numPr>
-          <w:ilvl w:val="0"/>
-          <w:numId w:val="2"/>
-        </w:numPr>
-        <w:spacing w:after="0" w:afterAutospacing="0" w:before="0" w:beforeAutospacing="0" w:lineRule="auto"/>
-        <w:ind w:left="720" w:hanging="360"/>
-      </w:pPr>
-      <w:r>
-        <w:rPr>
-          <w:rtl w:val="0"/>
-        </w:rPr>
-        <w:t xml:space="preserve">In-app currency for gamification</w:t>
+      </w:pPr>
+      <w:r>
+        <w:t>Verification using the university email domain.</w:t>
+      </w:r>
+    </w:p>
+    <w:p>
+      <w:pPr>
+        <w:numPr>
+          <w:ilvl w:val="0"/>
+          <w:numId w:val="2"/>
+        </w:numPr>
+      </w:pPr>
+      <w:r>
+        <w:t>Share study notes and resources.</w:t>
+      </w:r>
+    </w:p>
+    <w:p>
+      <w:pPr>
+        <w:numPr>
+          <w:ilvl w:val="0"/>
+          <w:numId w:val="2"/>
+        </w:numPr>
+      </w:pPr>
+      <w:r>
+        <w:t>In-app currency for gamification</w:t>
       </w:r>
     </w:p>
     <w:p>
@@ -134,30 +96,20 @@
           <w:ilvl w:val="1"/>
           <w:numId w:val="2"/>
         </w:numPr>
-        <w:spacing w:after="0" w:afterAutospacing="0" w:before="0" w:beforeAutospacing="0" w:lineRule="auto"/>
-        <w:ind w:left="1440" w:hanging="360"/>
-      </w:pPr>
-      <w:r>
-        <w:rPr>
-          <w:rtl w:val="0"/>
-        </w:rPr>
-        <w:t xml:space="preserve">Spend currency on customisation.</w:t>
-      </w:r>
-    </w:p>
-    <w:p>
-      <w:pPr>
-        <w:numPr>
-          <w:ilvl w:val="0"/>
-          <w:numId w:val="2"/>
-        </w:numPr>
-        <w:spacing w:after="0" w:afterAutospacing="0" w:before="0" w:beforeAutospacing="0" w:lineRule="auto"/>
-        <w:ind w:left="720" w:hanging="360"/>
-      </w:pPr>
-      <w:r>
-        <w:rPr>
-          <w:rtl w:val="0"/>
-        </w:rPr>
-        <w:t xml:space="preserve">Study focus</w:t>
+      </w:pPr>
+      <w:r>
+        <w:t>Spend currency on customisation.</w:t>
+      </w:r>
+    </w:p>
+    <w:p>
+      <w:pPr>
+        <w:numPr>
+          <w:ilvl w:val="0"/>
+          <w:numId w:val="2"/>
+        </w:numPr>
+      </w:pPr>
+      <w:r>
+        <w:t>Study focus</w:t>
       </w:r>
     </w:p>
     <w:p>
@@ -166,14 +118,9 @@
           <w:ilvl w:val="1"/>
           <w:numId w:val="2"/>
         </w:numPr>
-        <w:spacing w:after="0" w:afterAutospacing="0" w:before="0" w:beforeAutospacing="0" w:lineRule="auto"/>
-        <w:ind w:left="1440" w:hanging="360"/>
-      </w:pPr>
-      <w:r>
-        <w:rPr>
-          <w:rtl w:val="0"/>
-        </w:rPr>
-        <w:t xml:space="preserve">Timer with achievements</w:t>
+      </w:pPr>
+      <w:r>
+        <w:t>Timer with achievements</w:t>
       </w:r>
     </w:p>
     <w:p>
@@ -182,14 +129,9 @@
           <w:ilvl w:val="1"/>
           <w:numId w:val="2"/>
         </w:numPr>
-        <w:spacing w:after="0" w:afterAutospacing="0" w:before="0" w:beforeAutospacing="0" w:lineRule="auto"/>
-        <w:ind w:left="1440" w:hanging="360"/>
-      </w:pPr>
-      <w:r>
-        <w:rPr>
-          <w:rtl w:val="0"/>
-        </w:rPr>
-        <w:t xml:space="preserve">Track historical study time with visuals such as graphs.</w:t>
+      </w:pPr>
+      <w:r>
+        <w:t>Track historical study time with visuals such as graphs.</w:t>
       </w:r>
     </w:p>
     <w:p>
@@ -198,14 +140,9 @@
           <w:ilvl w:val="1"/>
           <w:numId w:val="2"/>
         </w:numPr>
-        <w:spacing w:after="0" w:afterAutospacing="0" w:before="0" w:beforeAutospacing="0" w:lineRule="auto"/>
-        <w:ind w:left="1440" w:hanging="360"/>
-      </w:pPr>
-      <w:r>
-        <w:rPr>
-          <w:rtl w:val="0"/>
-        </w:rPr>
-        <w:t xml:space="preserve">Day streaks</w:t>
+      </w:pPr>
+      <w:r>
+        <w:t>Day streaks</w:t>
       </w:r>
     </w:p>
     <w:p>
@@ -214,30 +151,23 @@
           <w:ilvl w:val="1"/>
           <w:numId w:val="2"/>
         </w:numPr>
-        <w:spacing w:after="0" w:afterAutospacing="0" w:before="0" w:beforeAutospacing="0" w:lineRule="auto"/>
-        <w:ind w:left="1440" w:hanging="360"/>
-      </w:pPr>
-      <w:r>
-        <w:rPr>
-          <w:rtl w:val="0"/>
-        </w:rPr>
-        <w:t xml:space="preserve">Earn in-app currency.</w:t>
-      </w:r>
-    </w:p>
-    <w:p>
-      <w:pPr>
-        <w:numPr>
-          <w:ilvl w:val="0"/>
-          <w:numId w:val="2"/>
-        </w:numPr>
-        <w:spacing w:after="0" w:afterAutospacing="0" w:before="0" w:beforeAutospacing="0" w:lineRule="auto"/>
-        <w:ind w:left="720" w:hanging="360"/>
-      </w:pPr>
-      <w:r>
-        <w:rPr>
-          <w:rtl w:val="0"/>
-        </w:rPr>
-        <w:t xml:space="preserve">Social wall with status updates</w:t>
+      </w:pPr>
+      <w:r>
+        <w:t>Earn</w:t>
+      </w:r>
+      <w:r>
+        <w:t xml:space="preserve"> in-app currency.</w:t>
+      </w:r>
+    </w:p>
+    <w:p>
+      <w:pPr>
+        <w:numPr>
+          <w:ilvl w:val="0"/>
+          <w:numId w:val="2"/>
+        </w:numPr>
+      </w:pPr>
+      <w:r>
+        <w:t>Social wall with status updates</w:t>
       </w:r>
     </w:p>
     <w:p>
@@ -246,14 +176,9 @@
           <w:ilvl w:val="1"/>
           <w:numId w:val="2"/>
         </w:numPr>
-        <w:spacing w:after="0" w:afterAutospacing="0" w:before="0" w:beforeAutospacing="0" w:lineRule="auto"/>
-        <w:ind w:left="1440" w:hanging="360"/>
-      </w:pPr>
-      <w:r>
-        <w:rPr>
-          <w:rtl w:val="0"/>
-        </w:rPr>
-        <w:t xml:space="preserve">Encourages other people to use the application.</w:t>
+      </w:pPr>
+      <w:r>
+        <w:t>Encourages other people to use the application.</w:t>
       </w:r>
     </w:p>
     <w:p>
@@ -262,49 +187,31 @@
           <w:ilvl w:val="1"/>
           <w:numId w:val="2"/>
         </w:numPr>
-        <w:spacing w:after="0" w:afterAutospacing="0" w:before="0" w:beforeAutospacing="0" w:lineRule="auto"/>
-        <w:ind w:left="1440" w:hanging="360"/>
-      </w:pPr>
-      <w:r>
-        <w:rPr>
-          <w:rtl w:val="0"/>
-        </w:rPr>
-        <w:t xml:space="preserve">Like system</w:t>
-      </w:r>
-    </w:p>
-    <w:p>
-      <w:pPr>
-        <w:numPr>
-          <w:ilvl w:val="0"/>
-          <w:numId w:val="2"/>
-        </w:numPr>
-        <w:spacing w:after="0" w:afterAutospacing="0" w:before="0" w:beforeAutospacing="0" w:lineRule="auto"/>
-        <w:ind w:left="720" w:hanging="360"/>
-        <w:rPr>
-          <w:u w:val="none"/>
-        </w:rPr>
-      </w:pPr>
-      <w:r>
-        <w:rPr>
-          <w:rtl w:val="0"/>
-        </w:rPr>
-        <w:t xml:space="preserve">Chat</w:t>
-      </w:r>
-    </w:p>
-    <w:p>
-      <w:pPr>
-        <w:numPr>
-          <w:ilvl w:val="0"/>
-          <w:numId w:val="2"/>
-        </w:numPr>
-        <w:spacing w:after="0" w:afterAutospacing="0" w:before="0" w:beforeAutospacing="0" w:lineRule="auto"/>
-        <w:ind w:left="720" w:hanging="360"/>
-      </w:pPr>
-      <w:r>
-        <w:rPr>
-          <w:rtl w:val="0"/>
-        </w:rPr>
-        <w:t xml:space="preserve">Tracking tasks</w:t>
+      </w:pPr>
+      <w:r>
+        <w:t>Like system</w:t>
+      </w:r>
+    </w:p>
+    <w:p>
+      <w:pPr>
+        <w:numPr>
+          <w:ilvl w:val="0"/>
+          <w:numId w:val="2"/>
+        </w:numPr>
+      </w:pPr>
+      <w:r>
+        <w:t>Chat</w:t>
+      </w:r>
+    </w:p>
+    <w:p>
+      <w:pPr>
+        <w:numPr>
+          <w:ilvl w:val="0"/>
+          <w:numId w:val="2"/>
+        </w:numPr>
+      </w:pPr>
+      <w:r>
+        <w:t>Tracking tasks</w:t>
       </w:r>
     </w:p>
     <w:p>
@@ -313,14 +220,9 @@
           <w:ilvl w:val="1"/>
           <w:numId w:val="2"/>
         </w:numPr>
-        <w:spacing w:after="0" w:afterAutospacing="0" w:before="0" w:beforeAutospacing="0" w:lineRule="auto"/>
-        <w:ind w:left="1440" w:hanging="360"/>
-      </w:pPr>
-      <w:r>
-        <w:rPr>
-          <w:rtl w:val="0"/>
-        </w:rPr>
-        <w:t xml:space="preserve">Task planner</w:t>
+      </w:pPr>
+      <w:r>
+        <w:t>Task planner</w:t>
       </w:r>
     </w:p>
     <w:p>
@@ -329,30 +231,20 @@
           <w:ilvl w:val="1"/>
           <w:numId w:val="2"/>
         </w:numPr>
-        <w:spacing w:after="0" w:afterAutospacing="0" w:before="0" w:beforeAutospacing="0" w:lineRule="auto"/>
-        <w:ind w:left="1440" w:hanging="360"/>
-      </w:pPr>
-      <w:r>
-        <w:rPr>
-          <w:rtl w:val="0"/>
-        </w:rPr>
-        <w:t xml:space="preserve">Timetable</w:t>
-      </w:r>
-    </w:p>
-    <w:p>
-      <w:pPr>
-        <w:numPr>
-          <w:ilvl w:val="0"/>
-          <w:numId w:val="2"/>
-        </w:numPr>
-        <w:spacing w:after="0" w:afterAutospacing="0" w:before="0" w:beforeAutospacing="0" w:lineRule="auto"/>
-        <w:ind w:left="720" w:hanging="360"/>
-      </w:pPr>
-      <w:r>
-        <w:rPr>
-          <w:rtl w:val="0"/>
-        </w:rPr>
-        <w:t xml:space="preserve">Tracking other goals</w:t>
+      </w:pPr>
+      <w:r>
+        <w:t>Timetable</w:t>
+      </w:r>
+    </w:p>
+    <w:p>
+      <w:pPr>
+        <w:numPr>
+          <w:ilvl w:val="0"/>
+          <w:numId w:val="2"/>
+        </w:numPr>
+      </w:pPr>
+      <w:r>
+        <w:t>Tracking other goals</w:t>
       </w:r>
     </w:p>
     <w:p>
@@ -361,30 +253,20 @@
           <w:ilvl w:val="1"/>
           <w:numId w:val="2"/>
         </w:numPr>
-        <w:spacing w:after="0" w:afterAutospacing="0" w:before="0" w:beforeAutospacing="0" w:lineRule="auto"/>
-        <w:ind w:left="1440" w:hanging="360"/>
-      </w:pPr>
-      <w:r>
-        <w:rPr>
-          <w:rtl w:val="0"/>
-        </w:rPr>
-        <w:t xml:space="preserve">Fitness and wellbeing</w:t>
-      </w:r>
-    </w:p>
-    <w:p>
-      <w:pPr>
-        <w:numPr>
-          <w:ilvl w:val="0"/>
-          <w:numId w:val="2"/>
-        </w:numPr>
-        <w:spacing w:after="0" w:afterAutospacing="0" w:before="0" w:beforeAutospacing="0" w:lineRule="auto"/>
-        <w:ind w:left="720" w:hanging="360"/>
-      </w:pPr>
-      <w:r>
-        <w:rPr>
-          <w:rtl w:val="0"/>
-        </w:rPr>
-        <w:t xml:space="preserve">Weekly challenges</w:t>
+      </w:pPr>
+      <w:r>
+        <w:t>Fitness and wellbeing</w:t>
+      </w:r>
+    </w:p>
+    <w:p>
+      <w:pPr>
+        <w:numPr>
+          <w:ilvl w:val="0"/>
+          <w:numId w:val="2"/>
+        </w:numPr>
+      </w:pPr>
+      <w:r>
+        <w:t>Weekly challenges</w:t>
       </w:r>
     </w:p>
     <w:p>
@@ -393,14 +275,9 @@
           <w:ilvl w:val="1"/>
           <w:numId w:val="2"/>
         </w:numPr>
-        <w:spacing w:after="0" w:afterAutospacing="0" w:before="0" w:beforeAutospacing="0" w:lineRule="auto"/>
-        <w:ind w:left="1440" w:hanging="360"/>
-      </w:pPr>
-      <w:r>
-        <w:rPr>
-          <w:rtl w:val="0"/>
-        </w:rPr>
-        <w:t xml:space="preserve">Encourages community participation.</w:t>
+      </w:pPr>
+      <w:r>
+        <w:t>Encourages community participation.</w:t>
       </w:r>
     </w:p>
     <w:p>
@@ -409,30 +286,23 @@
           <w:ilvl w:val="1"/>
           <w:numId w:val="2"/>
         </w:numPr>
-        <w:spacing w:after="0" w:afterAutospacing="0" w:before="0" w:beforeAutospacing="0" w:lineRule="auto"/>
-        <w:ind w:left="1440" w:hanging="360"/>
-      </w:pPr>
-      <w:r>
-        <w:rPr>
-          <w:rtl w:val="0"/>
-        </w:rPr>
-        <w:t xml:space="preserve">Upload photos, with a voting system.</w:t>
-      </w:r>
-    </w:p>
-    <w:p>
-      <w:pPr>
-        <w:numPr>
-          <w:ilvl w:val="0"/>
-          <w:numId w:val="2"/>
-        </w:numPr>
-        <w:spacing w:after="0" w:afterAutospacing="0" w:before="0" w:beforeAutospacing="0" w:lineRule="auto"/>
-        <w:ind w:left="720" w:hanging="360"/>
-      </w:pPr>
-      <w:r>
-        <w:rPr>
-          <w:rtl w:val="0"/>
-        </w:rPr>
-        <w:t xml:space="preserve">Weekly quizzes</w:t>
+      </w:pPr>
+      <w:r>
+        <w:t>Upload</w:t>
+      </w:r>
+      <w:r>
+        <w:t xml:space="preserve"> photos, with a voting system.</w:t>
+      </w:r>
+    </w:p>
+    <w:p>
+      <w:pPr>
+        <w:numPr>
+          <w:ilvl w:val="0"/>
+          <w:numId w:val="2"/>
+        </w:numPr>
+      </w:pPr>
+      <w:r>
+        <w:t>Weekly quizzes</w:t>
       </w:r>
     </w:p>
     <w:p>
@@ -441,33 +311,20 @@
           <w:ilvl w:val="1"/>
           <w:numId w:val="2"/>
         </w:numPr>
-        <w:spacing w:after="0" w:afterAutospacing="0" w:before="0" w:beforeAutospacing="0" w:lineRule="auto"/>
-        <w:ind w:left="1440" w:hanging="360"/>
-      </w:pPr>
-      <w:r>
-        <w:rPr>
-          <w:rtl w:val="0"/>
-        </w:rPr>
-        <w:t xml:space="preserve">Leaderboard with in-app currency as prizes.</w:t>
-      </w:r>
-    </w:p>
-    <w:p>
-      <w:pPr>
-        <w:numPr>
-          <w:ilvl w:val="0"/>
-          <w:numId w:val="2"/>
-        </w:numPr>
-        <w:spacing w:after="0" w:afterAutospacing="0" w:before="0" w:beforeAutospacing="0" w:lineRule="auto"/>
-        <w:ind w:left="720" w:hanging="360"/>
-        <w:rPr>
-          <w:u w:val="none"/>
-        </w:rPr>
-      </w:pPr>
-      <w:r>
-        <w:rPr>
-          <w:rtl w:val="0"/>
-        </w:rPr>
-        <w:t xml:space="preserve">Connect requests</w:t>
+      </w:pPr>
+      <w:r>
+        <w:t>Leaderboard with in-app currency as prizes.</w:t>
+      </w:r>
+    </w:p>
+    <w:p>
+      <w:pPr>
+        <w:numPr>
+          <w:ilvl w:val="0"/>
+          <w:numId w:val="2"/>
+        </w:numPr>
+      </w:pPr>
+      <w:r>
+        <w:t>Connect requests</w:t>
       </w:r>
     </w:p>
     <w:p>
@@ -476,137 +333,85 @@
           <w:ilvl w:val="1"/>
           <w:numId w:val="2"/>
         </w:numPr>
-        <w:spacing w:after="0" w:afterAutospacing="0" w:before="0" w:beforeAutospacing="0" w:lineRule="auto"/>
-        <w:ind w:left="1440" w:hanging="360"/>
-        <w:rPr>
-          <w:u w:val="none"/>
-        </w:rPr>
-      </w:pPr>
-      <w:r>
-        <w:rPr>
-          <w:rtl w:val="0"/>
-        </w:rPr>
-        <w:t xml:space="preserve">Friends and followers</w:t>
-      </w:r>
-    </w:p>
-    <w:p>
-      <w:pPr>
-        <w:numPr>
-          <w:ilvl w:val="0"/>
-          <w:numId w:val="2"/>
-        </w:numPr>
-        <w:spacing w:after="0" w:afterAutospacing="0" w:before="0" w:beforeAutospacing="0" w:lineRule="auto"/>
-        <w:ind w:left="720" w:hanging="360"/>
-        <w:rPr>
-          <w:u w:val="none"/>
-        </w:rPr>
-      </w:pPr>
-      <w:r>
-        <w:rPr>
-          <w:rtl w:val="0"/>
-        </w:rPr>
-        <w:t xml:space="preserve">Notification system</w:t>
-      </w:r>
-    </w:p>
-    <w:p>
-      <w:pPr>
-        <w:numPr>
-          <w:ilvl w:val="0"/>
-          <w:numId w:val="2"/>
-        </w:numPr>
-        <w:spacing w:after="0" w:afterAutospacing="0" w:before="0" w:beforeAutospacing="0" w:lineRule="auto"/>
-        <w:ind w:left="720" w:hanging="360"/>
-        <w:rPr>
-          <w:u w:val="none"/>
-        </w:rPr>
-      </w:pPr>
-      <w:r>
-        <w:rPr>
-          <w:rtl w:val="0"/>
-        </w:rPr>
-        <w:t xml:space="preserve">Social profiles</w:t>
-      </w:r>
-    </w:p>
-    <w:p>
-      <w:pPr>
-        <w:numPr>
-          <w:ilvl w:val="0"/>
-          <w:numId w:val="2"/>
-        </w:numPr>
-        <w:spacing w:after="0" w:afterAutospacing="0" w:before="0" w:beforeAutospacing="0" w:lineRule="auto"/>
-        <w:ind w:left="720" w:hanging="360"/>
-        <w:rPr>
-          <w:u w:val="none"/>
-        </w:rPr>
-      </w:pPr>
-      <w:r>
-        <w:rPr>
-          <w:rtl w:val="0"/>
-        </w:rPr>
-        <w:t xml:space="preserve">Level system for gamification</w:t>
-      </w:r>
-    </w:p>
-    <w:p>
-      <w:pPr>
-        <w:numPr>
-          <w:ilvl w:val="0"/>
-          <w:numId w:val="2"/>
-        </w:numPr>
-        <w:spacing w:after="240" w:before="0" w:beforeAutospacing="0" w:lineRule="auto"/>
-        <w:ind w:left="720" w:hanging="360"/>
-        <w:rPr>
-          <w:u w:val="none"/>
-        </w:rPr>
-      </w:pPr>
-      <w:r>
-        <w:rPr>
-          <w:rtl w:val="0"/>
-        </w:rPr>
-        <w:t xml:space="preserve">Leaderboard system</w:t>
+      </w:pPr>
+      <w:r>
+        <w:t>Friends and followers</w:t>
+      </w:r>
+    </w:p>
+    <w:p>
+      <w:pPr>
+        <w:numPr>
+          <w:ilvl w:val="0"/>
+          <w:numId w:val="2"/>
+        </w:numPr>
+      </w:pPr>
+      <w:r>
+        <w:t>Notification system</w:t>
+      </w:r>
+    </w:p>
+    <w:p>
+      <w:pPr>
+        <w:numPr>
+          <w:ilvl w:val="0"/>
+          <w:numId w:val="2"/>
+        </w:numPr>
+      </w:pPr>
+      <w:r>
+        <w:t>Social profiles</w:t>
+      </w:r>
+    </w:p>
+    <w:p>
+      <w:pPr>
+        <w:numPr>
+          <w:ilvl w:val="0"/>
+          <w:numId w:val="2"/>
+        </w:numPr>
+      </w:pPr>
+      <w:r>
+        <w:t>Level system for gamification</w:t>
+      </w:r>
+    </w:p>
+    <w:p>
+      <w:pPr>
+        <w:numPr>
+          <w:ilvl w:val="0"/>
+          <w:numId w:val="2"/>
+        </w:numPr>
+        <w:spacing w:after="240"/>
+      </w:pPr>
+      <w:r>
+        <w:t>Leaderboard system</w:t>
       </w:r>
     </w:p>
     <w:p>
       <w:pPr>
         <w:pStyle w:val="Heading1"/>
-        <w:rPr/>
-      </w:pPr>
-      <w:bookmarkStart w:colFirst="0" w:colLast="0" w:name="_8h5o3c9t7l4f" w:id="1"/>
+      </w:pPr>
+      <w:bookmarkStart w:id="1" w:name="_8h5o3c9t7l4f" w:colFirst="0" w:colLast="0"/>
       <w:bookmarkEnd w:id="1"/>
       <w:r>
         <w:br w:type="page"/>
       </w:r>
-      <w:r>
-        <w:rPr>
-          <w:rtl w:val="0"/>
-        </w:rPr>
-      </w:r>
     </w:p>
     <w:p>
       <w:pPr>
         <w:pStyle w:val="Heading1"/>
-        <w:rPr/>
-      </w:pPr>
-      <w:bookmarkStart w:colFirst="0" w:colLast="0" w:name="_9egouqez2lnw" w:id="2"/>
+      </w:pPr>
+      <w:bookmarkStart w:id="2" w:name="_9egouqez2lnw" w:colFirst="0" w:colLast="0"/>
       <w:bookmarkEnd w:id="2"/>
       <w:r>
-        <w:rPr>
-          <w:rtl w:val="0"/>
-        </w:rPr>
-        <w:t xml:space="preserve">MoSCoW Matrix</w:t>
+        <w:lastRenderedPageBreak/>
+        <w:t>MoSCoW Matrix</w:t>
       </w:r>
     </w:p>
     <w:p>
       <w:pPr>
         <w:pStyle w:val="Heading2"/>
-        <w:rPr/>
-      </w:pPr>
-      <w:bookmarkStart w:colFirst="0" w:colLast="0" w:name="_vu1zherqjthk" w:id="3"/>
+      </w:pPr>
+      <w:bookmarkStart w:id="3" w:name="_vu1zherqjthk" w:colFirst="0" w:colLast="0"/>
       <w:bookmarkEnd w:id="3"/>
       <w:r>
-        <w:rPr>
-          <w:rtl w:val="0"/>
-        </w:rPr>
-        <w:t xml:space="preserve">Must Have</w:t>
+        <w:t>Must Have</w:t>
       </w:r>
     </w:p>
     <w:p>
@@ -615,16 +420,9 @@
           <w:ilvl w:val="0"/>
           <w:numId w:val="3"/>
         </w:numPr>
-        <w:ind w:left="720" w:hanging="360"/>
-        <w:rPr>
-          <w:u w:val="none"/>
-        </w:rPr>
-      </w:pPr>
-      <w:r>
-        <w:rPr>
-          <w:rtl w:val="0"/>
-        </w:rPr>
-        <w:t xml:space="preserve">Login system for students (with salting and hashing)</w:t>
+      </w:pPr>
+      <w:r>
+        <w:t>Login system for students (with salting and hashing)</w:t>
       </w:r>
     </w:p>
     <w:p>
@@ -633,13 +431,9 @@
           <w:ilvl w:val="0"/>
           <w:numId w:val="3"/>
         </w:numPr>
-        <w:ind w:left="720" w:hanging="360"/>
-      </w:pPr>
-      <w:r>
-        <w:rPr>
-          <w:rtl w:val="0"/>
-        </w:rPr>
-        <w:t xml:space="preserve">Social wall with status updates (chronologically ordered)</w:t>
+      </w:pPr>
+      <w:r>
+        <w:t>Social wall with status updates (chronologically ordered)</w:t>
       </w:r>
     </w:p>
     <w:p>
@@ -648,16 +442,9 @@
           <w:ilvl w:val="1"/>
           <w:numId w:val="3"/>
         </w:numPr>
-        <w:ind w:left="1440" w:hanging="360"/>
-        <w:rPr>
-          <w:u w:val="none"/>
-        </w:rPr>
-      </w:pPr>
-      <w:r>
-        <w:rPr>
-          <w:rtl w:val="0"/>
-        </w:rPr>
-        <w:t xml:space="preserve">Privacy settings</w:t>
+      </w:pPr>
+      <w:r>
+        <w:t>Privacy settings</w:t>
       </w:r>
     </w:p>
     <w:p>
@@ -666,16 +453,9 @@
           <w:ilvl w:val="2"/>
           <w:numId w:val="3"/>
         </w:numPr>
-        <w:ind w:left="2160" w:hanging="360"/>
-        <w:rPr>
-          <w:u w:val="none"/>
-        </w:rPr>
-      </w:pPr>
-      <w:r>
-        <w:rPr>
-          <w:rtl w:val="0"/>
-        </w:rPr>
-        <w:t xml:space="preserve">Ability to view as guest (without login)</w:t>
+      </w:pPr>
+      <w:r>
+        <w:t>Ability to view as guest (without login)</w:t>
       </w:r>
     </w:p>
     <w:p>
@@ -684,27 +464,19 @@
           <w:ilvl w:val="0"/>
           <w:numId w:val="3"/>
         </w:numPr>
-        <w:ind w:left="720" w:hanging="360"/>
-      </w:pPr>
-      <w:r>
-        <w:rPr>
-          <w:rtl w:val="0"/>
-        </w:rPr>
-        <w:t xml:space="preserve">Connect requests</w:t>
+      </w:pPr>
+      <w:r>
+        <w:t>Connect requests</w:t>
       </w:r>
     </w:p>
     <w:p>
       <w:pPr>
         <w:pStyle w:val="Heading2"/>
-        <w:rPr/>
-      </w:pPr>
-      <w:bookmarkStart w:colFirst="0" w:colLast="0" w:name="_zrrx7m78ha" w:id="4"/>
+      </w:pPr>
+      <w:bookmarkStart w:id="4" w:name="_zrrx7m78ha" w:colFirst="0" w:colLast="0"/>
       <w:bookmarkEnd w:id="4"/>
       <w:r>
-        <w:rPr>
-          <w:rtl w:val="0"/>
-        </w:rPr>
-        <w:t xml:space="preserve">Should Have</w:t>
+        <w:t>Should Have</w:t>
       </w:r>
     </w:p>
     <w:p>
@@ -713,13 +485,9 @@
           <w:ilvl w:val="0"/>
           <w:numId w:val="5"/>
         </w:numPr>
-        <w:ind w:left="720" w:hanging="360"/>
-      </w:pPr>
-      <w:r>
-        <w:rPr>
-          <w:rtl w:val="0"/>
-        </w:rPr>
-        <w:t xml:space="preserve">Login system for academics (with salting and hashing)</w:t>
+      </w:pPr>
+      <w:r>
+        <w:t>Login system for academics (with salting and hashing)</w:t>
       </w:r>
     </w:p>
     <w:p>
@@ -728,13 +496,12 @@
           <w:ilvl w:val="0"/>
           <w:numId w:val="5"/>
         </w:numPr>
-        <w:ind w:left="720" w:hanging="360"/>
-      </w:pPr>
-      <w:r>
-        <w:rPr>
-          <w:rtl w:val="0"/>
-        </w:rPr>
-        <w:t xml:space="preserve">Notification system</w:t>
+      </w:pPr>
+      <w:r>
+        <w:t>Noti</w:t>
+      </w:r>
+      <w:r>
+        <w:t>fication system</w:t>
       </w:r>
     </w:p>
     <w:p>
@@ -743,13 +510,9 @@
           <w:ilvl w:val="0"/>
           <w:numId w:val="5"/>
         </w:numPr>
-        <w:ind w:left="720" w:hanging="360"/>
-      </w:pPr>
-      <w:r>
-        <w:rPr>
-          <w:rtl w:val="0"/>
-        </w:rPr>
-        <w:t xml:space="preserve">Social profiles (similar to Facebook)</w:t>
+      </w:pPr>
+      <w:r>
+        <w:t>Social profiles (similar to Facebook)</w:t>
       </w:r>
     </w:p>
     <w:p>
@@ -758,13 +521,9 @@
           <w:ilvl w:val="0"/>
           <w:numId w:val="5"/>
         </w:numPr>
-        <w:ind w:left="720" w:hanging="360"/>
-      </w:pPr>
-      <w:r>
-        <w:rPr>
-          <w:rtl w:val="0"/>
-        </w:rPr>
-        <w:t xml:space="preserve">Level system for gamification</w:t>
+      </w:pPr>
+      <w:r>
+        <w:t>Level system for gamification</w:t>
       </w:r>
     </w:p>
     <w:p>
@@ -773,13 +532,9 @@
           <w:ilvl w:val="1"/>
           <w:numId w:val="5"/>
         </w:numPr>
-        <w:ind w:left="1440" w:hanging="360"/>
-      </w:pPr>
-      <w:r>
-        <w:rPr>
-          <w:rtl w:val="0"/>
-        </w:rPr>
-        <w:t xml:space="preserve">Implement into leaderboard system</w:t>
+      </w:pPr>
+      <w:r>
+        <w:t>Implement into leaderboard system</w:t>
       </w:r>
     </w:p>
     <w:p>
@@ -788,13 +543,9 @@
           <w:ilvl w:val="0"/>
           <w:numId w:val="5"/>
         </w:numPr>
-        <w:ind w:left="720" w:hanging="360"/>
-      </w:pPr>
-      <w:r>
-        <w:rPr>
-          <w:rtl w:val="0"/>
-        </w:rPr>
-        <w:t xml:space="preserve">Leaderboard system</w:t>
+      </w:pPr>
+      <w:r>
+        <w:t>Leaderboard system</w:t>
       </w:r>
     </w:p>
     <w:p>
@@ -803,13 +554,9 @@
           <w:ilvl w:val="0"/>
           <w:numId w:val="5"/>
         </w:numPr>
-        <w:ind w:left="720" w:hanging="360"/>
-      </w:pPr>
-      <w:r>
-        <w:rPr>
-          <w:rtl w:val="0"/>
-        </w:rPr>
-        <w:t xml:space="preserve">Close friends</w:t>
+      </w:pPr>
+      <w:r>
+        <w:t>Close friends</w:t>
       </w:r>
     </w:p>
     <w:p>
@@ -818,13 +565,9 @@
           <w:ilvl w:val="0"/>
           <w:numId w:val="5"/>
         </w:numPr>
-        <w:ind w:left="720" w:hanging="360"/>
-      </w:pPr>
-      <w:r>
-        <w:rPr>
-          <w:rtl w:val="0"/>
-        </w:rPr>
-        <w:t xml:space="preserve">Share study notes and resources</w:t>
+      </w:pPr>
+      <w:r>
+        <w:t>Day streaks</w:t>
       </w:r>
     </w:p>
     <w:p>
@@ -833,52 +576,9 @@
           <w:ilvl w:val="0"/>
           <w:numId w:val="5"/>
         </w:numPr>
-        <w:ind w:left="720" w:hanging="360"/>
-        <w:rPr>
-          <w:u w:val="none"/>
-        </w:rPr>
-      </w:pPr>
-      <w:r>
-        <w:rPr>
-          <w:rtl w:val="0"/>
-        </w:rPr>
-        <w:t xml:space="preserve">Day streaks</w:t>
-      </w:r>
-    </w:p>
-    <w:p>
-      <w:pPr>
-        <w:numPr>
-          <w:ilvl w:val="0"/>
-          <w:numId w:val="5"/>
-        </w:numPr>
-        <w:ind w:left="720" w:hanging="360"/>
-        <w:rPr>
-          <w:u w:val="none"/>
-        </w:rPr>
-      </w:pPr>
-      <w:r>
-        <w:rPr>
-          <w:rtl w:val="0"/>
-        </w:rPr>
-        <w:t xml:space="preserve">Tracking tasks</w:t>
-      </w:r>
-    </w:p>
-    <w:p>
-      <w:pPr>
-        <w:numPr>
-          <w:ilvl w:val="0"/>
-          <w:numId w:val="5"/>
-        </w:numPr>
-        <w:ind w:left="720" w:hanging="360"/>
-        <w:rPr>
-          <w:u w:val="none"/>
-        </w:rPr>
-      </w:pPr>
-      <w:r>
-        <w:rPr>
-          <w:rtl w:val="0"/>
-        </w:rPr>
-        <w:t xml:space="preserve">Achievements system</w:t>
+      </w:pPr>
+      <w:r>
+        <w:t>Achievements system</w:t>
       </w:r>
     </w:p>
     <w:p>
@@ -887,16 +587,9 @@
           <w:ilvl w:val="1"/>
           <w:numId w:val="5"/>
         </w:numPr>
-        <w:ind w:left="1440" w:hanging="360"/>
-        <w:rPr>
-          <w:u w:val="none"/>
-        </w:rPr>
-      </w:pPr>
-      <w:r>
-        <w:rPr>
-          <w:rtl w:val="0"/>
-        </w:rPr>
-        <w:t xml:space="preserve">Implement into leaderboard system</w:t>
+      </w:pPr>
+      <w:r>
+        <w:t>Implement into leaderboard system</w:t>
       </w:r>
     </w:p>
     <w:p>
@@ -905,16 +598,9 @@
           <w:ilvl w:val="0"/>
           <w:numId w:val="5"/>
         </w:numPr>
-        <w:ind w:left="720" w:hanging="360"/>
-        <w:rPr>
-          <w:u w:val="none"/>
-        </w:rPr>
-      </w:pPr>
-      <w:r>
-        <w:rPr>
-          <w:rtl w:val="0"/>
-        </w:rPr>
-        <w:t xml:space="preserve">Challenges and quizzes (as social wall posts)</w:t>
+      </w:pPr>
+      <w:r>
+        <w:t>Challenges and quizzes (as social wall posts)</w:t>
       </w:r>
     </w:p>
     <w:p>
@@ -923,27 +609,19 @@
           <w:ilvl w:val="1"/>
           <w:numId w:val="5"/>
         </w:numPr>
-        <w:ind w:left="1440" w:hanging="360"/>
-      </w:pPr>
-      <w:r>
-        <w:rPr>
-          <w:rtl w:val="0"/>
-        </w:rPr>
-        <w:t xml:space="preserve">Categorises social wall posts accordingly</w:t>
+      </w:pPr>
+      <w:r>
+        <w:t>Categorises social wall posts accordingly</w:t>
       </w:r>
     </w:p>
     <w:p>
       <w:pPr>
         <w:pStyle w:val="Heading2"/>
-        <w:rPr/>
-      </w:pPr>
-      <w:bookmarkStart w:colFirst="0" w:colLast="0" w:name="_7gjtzog26gco" w:id="5"/>
+      </w:pPr>
+      <w:bookmarkStart w:id="5" w:name="_7gjtzog26gco" w:colFirst="0" w:colLast="0"/>
       <w:bookmarkEnd w:id="5"/>
       <w:r>
-        <w:rPr>
-          <w:rtl w:val="0"/>
-        </w:rPr>
-        <w:t xml:space="preserve">Could Have</w:t>
+        <w:t>Could Have</w:t>
       </w:r>
     </w:p>
     <w:p>
@@ -952,13 +630,42 @@
           <w:ilvl w:val="0"/>
           <w:numId w:val="4"/>
         </w:numPr>
-        <w:ind w:left="720" w:hanging="360"/>
-      </w:pPr>
-      <w:r>
-        <w:rPr>
-          <w:rtl w:val="0"/>
-        </w:rPr>
-        <w:t xml:space="preserve">In-app currency for gamification</w:t>
+      </w:pPr>
+      <w:r>
+        <w:t>Revision games</w:t>
+      </w:r>
+    </w:p>
+    <w:p>
+      <w:pPr>
+        <w:numPr>
+          <w:ilvl w:val="0"/>
+          <w:numId w:val="4"/>
+        </w:numPr>
+      </w:pPr>
+      <w:r>
+        <w:t>Share study notes and resources</w:t>
+      </w:r>
+    </w:p>
+    <w:p>
+      <w:pPr>
+        <w:numPr>
+          <w:ilvl w:val="0"/>
+          <w:numId w:val="4"/>
+        </w:numPr>
+      </w:pPr>
+      <w:r>
+        <w:t>Tracking tasks</w:t>
+      </w:r>
+    </w:p>
+    <w:p>
+      <w:pPr>
+        <w:numPr>
+          <w:ilvl w:val="0"/>
+          <w:numId w:val="4"/>
+        </w:numPr>
+      </w:pPr>
+      <w:r>
+        <w:t>In-app currency for gamification</w:t>
       </w:r>
     </w:p>
     <w:p>
@@ -967,13 +674,9 @@
           <w:ilvl w:val="1"/>
           <w:numId w:val="4"/>
         </w:numPr>
-        <w:ind w:left="1440" w:hanging="360"/>
-      </w:pPr>
-      <w:r>
-        <w:rPr>
-          <w:rtl w:val="0"/>
-        </w:rPr>
-        <w:t xml:space="preserve">Earn currency for studying</w:t>
+      </w:pPr>
+      <w:r>
+        <w:t>Earn currency for studying</w:t>
       </w:r>
     </w:p>
     <w:p>
@@ -982,16 +685,9 @@
           <w:ilvl w:val="0"/>
           <w:numId w:val="4"/>
         </w:numPr>
-        <w:ind w:left="720" w:hanging="360"/>
-        <w:rPr>
-          <w:u w:val="none"/>
-        </w:rPr>
-      </w:pPr>
-      <w:r>
-        <w:rPr>
-          <w:rtl w:val="0"/>
-        </w:rPr>
-        <w:t xml:space="preserve">Tracking other goals</w:t>
+      </w:pPr>
+      <w:r>
+        <w:t>Tracking other goals</w:t>
       </w:r>
     </w:p>
     <w:p>
@@ -1000,16 +696,9 @@
           <w:ilvl w:val="1"/>
           <w:numId w:val="4"/>
         </w:numPr>
-        <w:ind w:left="1440" w:hanging="360"/>
-        <w:rPr>
-          <w:u w:val="none"/>
-        </w:rPr>
-      </w:pPr>
-      <w:r>
-        <w:rPr>
-          <w:rtl w:val="0"/>
-        </w:rPr>
-        <w:t xml:space="preserve">Fitness and wellbeing</w:t>
+      </w:pPr>
+      <w:r>
+        <w:t>Fitness and wellbeing</w:t>
       </w:r>
     </w:p>
     <w:p>
@@ -1018,17 +707,12 @@
           <w:ilvl w:val="0"/>
           <w:numId w:val="4"/>
         </w:numPr>
-        <w:spacing w:after="0" w:afterAutospacing="0"/>
-        <w:ind w:left="720" w:hanging="360"/>
-        <w:rPr>
-          <w:u w:val="none"/>
-        </w:rPr>
-      </w:pPr>
-      <w:r>
-        <w:rPr>
-          <w:rtl w:val="0"/>
-        </w:rPr>
-        <w:t xml:space="preserve">Timer (pomodoro technique, custom time lengths)</w:t>
+      </w:pPr>
+      <w:r>
+        <w:t>Timer (pomodoro tech</w:t>
+      </w:r>
+      <w:r>
+        <w:t>nique, custom time lengths)</w:t>
       </w:r>
     </w:p>
     <w:p>
@@ -1037,14 +721,9 @@
           <w:ilvl w:val="0"/>
           <w:numId w:val="4"/>
         </w:numPr>
-        <w:spacing w:after="0" w:afterAutospacing="0" w:before="0" w:beforeAutospacing="0" w:lineRule="auto"/>
-        <w:ind w:left="720" w:hanging="360"/>
-      </w:pPr>
-      <w:r>
-        <w:rPr>
-          <w:rtl w:val="0"/>
-        </w:rPr>
-        <w:t xml:space="preserve">Track historical study time with visuals such as graphs</w:t>
+      </w:pPr>
+      <w:r>
+        <w:t>Track historical study time with visuals such as graphs</w:t>
       </w:r>
     </w:p>
     <w:p>
@@ -1053,17 +732,9 @@
           <w:ilvl w:val="0"/>
           <w:numId w:val="4"/>
         </w:numPr>
-        <w:spacing w:after="0" w:afterAutospacing="0" w:before="0" w:beforeAutospacing="0" w:lineRule="auto"/>
-        <w:ind w:left="720" w:hanging="360"/>
-        <w:rPr>
-          <w:u w:val="none"/>
-        </w:rPr>
-      </w:pPr>
-      <w:r>
-        <w:rPr>
-          <w:rtl w:val="0"/>
-        </w:rPr>
-        <w:t xml:space="preserve">Chat</w:t>
+      </w:pPr>
+      <w:r>
+        <w:t>Chat</w:t>
       </w:r>
     </w:p>
     <w:p>
@@ -1072,31 +743,20 @@
           <w:ilvl w:val="0"/>
           <w:numId w:val="4"/>
         </w:numPr>
-        <w:spacing w:after="240" w:before="0" w:beforeAutospacing="0" w:lineRule="auto"/>
-        <w:ind w:left="720" w:hanging="360"/>
-        <w:rPr>
-          <w:u w:val="none"/>
-        </w:rPr>
-      </w:pPr>
-      <w:r>
-        <w:rPr>
-          <w:rtl w:val="0"/>
-        </w:rPr>
-        <w:t xml:space="preserve">Advertisements</w:t>
+        <w:spacing w:after="240"/>
+      </w:pPr>
+      <w:r>
+        <w:t>Advertisements</w:t>
       </w:r>
     </w:p>
     <w:p>
       <w:pPr>
         <w:pStyle w:val="Heading2"/>
-        <w:rPr/>
-      </w:pPr>
-      <w:bookmarkStart w:colFirst="0" w:colLast="0" w:name="_p6jk0hgjn7gz" w:id="6"/>
+      </w:pPr>
+      <w:bookmarkStart w:id="6" w:name="_p6jk0hgjn7gz" w:colFirst="0" w:colLast="0"/>
       <w:bookmarkEnd w:id="6"/>
       <w:r>
-        <w:rPr>
-          <w:rtl w:val="0"/>
-        </w:rPr>
-        <w:t xml:space="preserve">Will Not Have</w:t>
+        <w:t>Will Not Have</w:t>
       </w:r>
     </w:p>
     <w:p>
@@ -1105,16 +765,9 @@
           <w:ilvl w:val="0"/>
           <w:numId w:val="1"/>
         </w:numPr>
-        <w:ind w:left="720" w:hanging="360"/>
-        <w:rPr>
-          <w:u w:val="none"/>
-        </w:rPr>
-      </w:pPr>
-      <w:r>
-        <w:rPr>
-          <w:rtl w:val="0"/>
-        </w:rPr>
-        <w:t xml:space="preserve">Mozilla Hubs integration</w:t>
+      </w:pPr>
+      <w:r>
+        <w:t>Mozilla Hubs integration</w:t>
       </w:r>
     </w:p>
     <w:p>
@@ -1123,16 +776,9 @@
           <w:ilvl w:val="0"/>
           <w:numId w:val="1"/>
         </w:numPr>
-        <w:ind w:left="720" w:hanging="360"/>
-        <w:rPr>
-          <w:u w:val="none"/>
-        </w:rPr>
-      </w:pPr>
-      <w:r>
-        <w:rPr>
-          <w:rtl w:val="0"/>
-        </w:rPr>
-        <w:t xml:space="preserve">Graphical games</w:t>
+      </w:pPr>
+      <w:r>
+        <w:t>Graphical games</w:t>
       </w:r>
     </w:p>
     <w:p>
@@ -1141,16 +787,9 @@
           <w:ilvl w:val="0"/>
           <w:numId w:val="1"/>
         </w:numPr>
-        <w:ind w:left="720" w:hanging="360"/>
-        <w:rPr>
-          <w:u w:val="none"/>
-        </w:rPr>
-      </w:pPr>
-      <w:r>
-        <w:rPr>
-          <w:rtl w:val="0"/>
-        </w:rPr>
-        <w:t xml:space="preserve">Geolocation-based interaction (lockdown rules and social distancing)</w:t>
+      </w:pPr>
+      <w:r>
+        <w:t>Geolocation-based interaction (lockdown rules and social distancing)</w:t>
       </w:r>
     </w:p>
     <w:p>
@@ -1159,16 +798,9 @@
           <w:ilvl w:val="0"/>
           <w:numId w:val="1"/>
         </w:numPr>
-        <w:ind w:left="720" w:hanging="360"/>
-        <w:rPr>
-          <w:u w:val="none"/>
-        </w:rPr>
-      </w:pPr>
-      <w:r>
-        <w:rPr>
-          <w:rtl w:val="0"/>
-        </w:rPr>
-        <w:t xml:space="preserve">Video and voice calls</w:t>
+      </w:pPr>
+      <w:r>
+        <w:t>Video and voice calls</w:t>
       </w:r>
     </w:p>
     <w:p>
@@ -1177,89 +809,142 @@
           <w:ilvl w:val="0"/>
           <w:numId w:val="1"/>
         </w:numPr>
-        <w:ind w:left="720" w:hanging="360"/>
-        <w:rPr>
-          <w:u w:val="none"/>
-        </w:rPr>
-      </w:pPr>
-      <w:r>
-        <w:rPr>
-          <w:rtl w:val="0"/>
-        </w:rPr>
-        <w:t xml:space="preserve">Custom algorithm for ordering feed</w:t>
+      </w:pPr>
+      <w:r>
+        <w:t>Custom</w:t>
+      </w:r>
+      <w:r>
+        <w:t xml:space="preserve"> algorithm for ordering feed</w:t>
       </w:r>
     </w:p>
     <w:sectPr>
-      <w:headerReference r:id="rId6" w:type="default"/>
-      <w:footerReference r:id="rId7" w:type="default"/>
-      <w:pgSz w:h="16834" w:w="11909" w:orient="portrait"/>
-      <w:pgMar w:bottom="1440" w:top="1440" w:left="1440" w:right="1440" w:header="720" w:footer="720"/>
+      <w:headerReference w:type="default" r:id="rId7"/>
+      <w:footerReference w:type="default" r:id="rId8"/>
+      <w:pgSz w:w="11909" w:h="16834"/>
+      <w:pgMar w:top="1440" w:right="1440" w:bottom="1440" w:left="1440" w:header="720" w:footer="720" w:gutter="0"/>
       <w:pgNumType w:start="1"/>
+      <w:cols w:space="720"/>
     </w:sectPr>
   </w:body>
 </w:document>
 </file>
 
+<file path=word/endnotes.xml><?xml version="1.0" encoding="utf-8"?>
+<w:endnotes xmlns:wpc="http://schemas.microsoft.com/office/word/2010/wordprocessingCanvas" xmlns:cx="http://schemas.microsoft.com/office/drawing/2014/chartex" xmlns:cx1="http://schemas.microsoft.com/office/drawing/2015/9/8/chartex" xmlns:cx2="http://schemas.microsoft.com/office/drawing/2015/10/21/chartex" xmlns:cx3="http://schemas.microsoft.com/office/drawing/2016/5/9/chartex" xmlns:cx4="http://schemas.microsoft.com/office/drawing/2016/5/10/chartex" xmlns:cx5="http://schemas.microsoft.com/office/drawing/2016/5/11/chartex" xmlns:cx6="http://schemas.microsoft.com/office/drawing/2016/5/12/chartex" xmlns:cx7="http://schemas.microsoft.com/office/drawing/2016/5/13/chartex" xmlns:cx8="http://schemas.microsoft.com/office/drawing/2016/5/14/chartex" xmlns:mc="http://schemas.openxmlformats.org/markup-compatibility/2006" xmlns:aink="http://schemas.microsoft.com/office/drawing/2016/ink" xmlns:am3d="http://schemas.microsoft.com/office/drawing/2017/model3d" xmlns:o="urn:schemas-microsoft-com:office:office" xmlns:r="http://schemas.openxmlformats.org/officeDocument/2006/relationships" xmlns:m="http://schemas.openxmlformats.org/officeDocument/2006/math" xmlns:v="urn:schemas-microsoft-com:vml" xmlns:wp14="http://schemas.microsoft.com/office/word/2010/wordprocessingDrawing" xmlns:wp="http://schemas.openxmlformats.org/drawingml/2006/wordprocessingDrawing" xmlns:w10="urn:schemas-microsoft-com:office:word" xmlns:w="http://schemas.openxmlformats.org/wordprocessingml/2006/main" xmlns:w14="http://schemas.microsoft.com/office/word/2010/wordml" xmlns:w15="http://schemas.microsoft.com/office/word/2012/wordml" xmlns:w16cex="http://schemas.microsoft.com/office/word/2018/wordml/cex" xmlns:w16cid="http://schemas.microsoft.com/office/word/2016/wordml/cid" xmlns:w16="http://schemas.microsoft.com/office/word/2018/wordml" xmlns:w16se="http://schemas.microsoft.com/office/word/2015/wordml/symex" xmlns:wpg="http://schemas.microsoft.com/office/word/2010/wordprocessingGroup" xmlns:wpi="http://schemas.microsoft.com/office/word/2010/wordprocessingInk" xmlns:wne="http://schemas.microsoft.com/office/word/2006/wordml" xmlns:wps="http://schemas.microsoft.com/office/word/2010/wordprocessingShape" mc:Ignorable="w14 w15 w16se w16cid w16 w16cex wp14">
+  <w:endnote w:type="separator" w:id="-1">
+    <w:p>
+      <w:pPr>
+        <w:spacing w:line="240" w:lineRule="auto"/>
+      </w:pPr>
+      <w:r>
+        <w:separator/>
+      </w:r>
+    </w:p>
+  </w:endnote>
+  <w:endnote w:type="continuationSeparator" w:id="0">
+    <w:p>
+      <w:pPr>
+        <w:spacing w:line="240" w:lineRule="auto"/>
+      </w:pPr>
+      <w:r>
+        <w:continuationSeparator/>
+      </w:r>
+    </w:p>
+  </w:endnote>
+</w:endnotes>
+</file>
+
 <file path=word/footer1.xml><?xml version="1.0" encoding="utf-8"?>
-<w:ftr xmlns:mc="http://schemas.openxmlformats.org/markup-compatibility/2006" xmlns:o="urn:schemas-microsoft-com:office:office" xmlns:r="http://schemas.openxmlformats.org/officeDocument/2006/relationships" xmlns:m="http://schemas.openxmlformats.org/officeDocument/2006/math" xmlns:v="urn:schemas-microsoft-com:vml" xmlns:wp="http://schemas.openxmlformats.org/drawingml/2006/wordprocessingDrawing" xmlns:w10="urn:schemas-microsoft-com:office:word" xmlns:w="http://schemas.openxmlformats.org/wordprocessingml/2006/main" xmlns:wne="http://schemas.microsoft.com/office/word/2006/wordml" xmlns:sl="http://schemas.openxmlformats.org/schemaLibrary/2006/main" xmlns:a="http://schemas.openxmlformats.org/drawingml/2006/main" xmlns:pic="http://schemas.openxmlformats.org/drawingml/2006/picture" xmlns:c="http://schemas.openxmlformats.org/drawingml/2006/chart" xmlns:lc="http://schemas.openxmlformats.org/drawingml/2006/lockedCanvas" xmlns:dgm="http://schemas.openxmlformats.org/drawingml/2006/diagram" xmlns:wps="http://schemas.microsoft.com/office/word/2010/wordprocessingShape" xmlns:wpg="http://schemas.microsoft.com/office/word/2010/wordprocessingGroup" xmlns:w14="http://schemas.microsoft.com/office/word/2010/wordml" xmlns:w15="http://schemas.microsoft.com/office/word/2012/wordml">
+<w:ftr xmlns:wpc="http://schemas.microsoft.com/office/word/2010/wordprocessingCanvas" xmlns:cx="http://schemas.microsoft.com/office/drawing/2014/chartex" xmlns:cx1="http://schemas.microsoft.com/office/drawing/2015/9/8/chartex" xmlns:cx2="http://schemas.microsoft.com/office/drawing/2015/10/21/chartex" xmlns:cx3="http://schemas.microsoft.com/office/drawing/2016/5/9/chartex" xmlns:cx4="http://schemas.microsoft.com/office/drawing/2016/5/10/chartex" xmlns:cx5="http://schemas.microsoft.com/office/drawing/2016/5/11/chartex" xmlns:cx6="http://schemas.microsoft.com/office/drawing/2016/5/12/chartex" xmlns:cx7="http://schemas.microsoft.com/office/drawing/2016/5/13/chartex" xmlns:cx8="http://schemas.microsoft.com/office/drawing/2016/5/14/chartex" xmlns:mc="http://schemas.openxmlformats.org/markup-compatibility/2006" xmlns:aink="http://schemas.microsoft.com/office/drawing/2016/ink" xmlns:am3d="http://schemas.microsoft.com/office/drawing/2017/model3d" xmlns:o="urn:schemas-microsoft-com:office:office" xmlns:r="http://schemas.openxmlformats.org/officeDocument/2006/relationships" xmlns:m="http://schemas.openxmlformats.org/officeDocument/2006/math" xmlns:v="urn:schemas-microsoft-com:vml" xmlns:wp14="http://schemas.microsoft.com/office/word/2010/wordprocessingDrawing" xmlns:wp="http://schemas.openxmlformats.org/drawingml/2006/wordprocessingDrawing" xmlns:w10="urn:schemas-microsoft-com:office:word" xmlns:w="http://schemas.openxmlformats.org/wordprocessingml/2006/main" xmlns:w14="http://schemas.microsoft.com/office/word/2010/wordml" xmlns:w15="http://schemas.microsoft.com/office/word/2012/wordml" xmlns:w16cex="http://schemas.microsoft.com/office/word/2018/wordml/cex" xmlns:w16cid="http://schemas.microsoft.com/office/word/2016/wordml/cid" xmlns:w16="http://schemas.microsoft.com/office/word/2018/wordml" xmlns:w16se="http://schemas.microsoft.com/office/word/2015/wordml/symex" xmlns:wpg="http://schemas.microsoft.com/office/word/2010/wordprocessingGroup" xmlns:wpi="http://schemas.microsoft.com/office/word/2010/wordprocessingInk" xmlns:wne="http://schemas.microsoft.com/office/word/2006/wordml" xmlns:wps="http://schemas.microsoft.com/office/word/2010/wordprocessingShape" mc:Ignorable="w14 w15 w16se w16cid w16 w16cex wp14">
   <w:p>
     <w:pPr>
       <w:jc w:val="right"/>
-      <w:rPr/>
     </w:pPr>
     <w:r>
-      <w:rPr/>
       <w:fldChar w:fldCharType="begin"/>
-      <w:instrText xml:space="preserve">PAGE</w:instrText>
-      <w:fldChar w:fldCharType="separate"/>
-      <w:fldChar w:fldCharType="end"/>
     </w:r>
     <w:r>
-      <w:rPr>
-        <w:rtl w:val="0"/>
-      </w:rPr>
+      <w:instrText>PAGE</w:instrText>
+    </w:r>
+    <w:r>
+      <w:fldChar w:fldCharType="separate"/>
+    </w:r>
+    <w:r>
+      <w:rPr>
+        <w:noProof/>
+      </w:rPr>
+      <w:t>1</w:t>
+    </w:r>
+    <w:r>
+      <w:fldChar w:fldCharType="end"/>
     </w:r>
   </w:p>
 </w:ftr>
 </file>
 
+<file path=word/footnotes.xml><?xml version="1.0" encoding="utf-8"?>
+<w:footnotes xmlns:wpc="http://schemas.microsoft.com/office/word/2010/wordprocessingCanvas" xmlns:cx="http://schemas.microsoft.com/office/drawing/2014/chartex" xmlns:cx1="http://schemas.microsoft.com/office/drawing/2015/9/8/chartex" xmlns:cx2="http://schemas.microsoft.com/office/drawing/2015/10/21/chartex" xmlns:cx3="http://schemas.microsoft.com/office/drawing/2016/5/9/chartex" xmlns:cx4="http://schemas.microsoft.com/office/drawing/2016/5/10/chartex" xmlns:cx5="http://schemas.microsoft.com/office/drawing/2016/5/11/chartex" xmlns:cx6="http://schemas.microsoft.com/office/drawing/2016/5/12/chartex" xmlns:cx7="http://schemas.microsoft.com/office/drawing/2016/5/13/chartex" xmlns:cx8="http://schemas.microsoft.com/office/drawing/2016/5/14/chartex" xmlns:mc="http://schemas.openxmlformats.org/markup-compatibility/2006" xmlns:aink="http://schemas.microsoft.com/office/drawing/2016/ink" xmlns:am3d="http://schemas.microsoft.com/office/drawing/2017/model3d" xmlns:o="urn:schemas-microsoft-com:office:office" xmlns:r="http://schemas.openxmlformats.org/officeDocument/2006/relationships" xmlns:m="http://schemas.openxmlformats.org/officeDocument/2006/math" xmlns:v="urn:schemas-microsoft-com:vml" xmlns:wp14="http://schemas.microsoft.com/office/word/2010/wordprocessingDrawing" xmlns:wp="http://schemas.openxmlformats.org/drawingml/2006/wordprocessingDrawing" xmlns:w10="urn:schemas-microsoft-com:office:word" xmlns:w="http://schemas.openxmlformats.org/wordprocessingml/2006/main" xmlns:w14="http://schemas.microsoft.com/office/word/2010/wordml" xmlns:w15="http://schemas.microsoft.com/office/word/2012/wordml" xmlns:w16cex="http://schemas.microsoft.com/office/word/2018/wordml/cex" xmlns:w16cid="http://schemas.microsoft.com/office/word/2016/wordml/cid" xmlns:w16="http://schemas.microsoft.com/office/word/2018/wordml" xmlns:w16se="http://schemas.microsoft.com/office/word/2015/wordml/symex" xmlns:wpg="http://schemas.microsoft.com/office/word/2010/wordprocessingGroup" xmlns:wpi="http://schemas.microsoft.com/office/word/2010/wordprocessingInk" xmlns:wne="http://schemas.microsoft.com/office/word/2006/wordml" xmlns:wps="http://schemas.microsoft.com/office/word/2010/wordprocessingShape" mc:Ignorable="w14 w15 w16se w16cid w16 w16cex wp14">
+  <w:footnote w:type="separator" w:id="-1">
+    <w:p>
+      <w:pPr>
+        <w:spacing w:line="240" w:lineRule="auto"/>
+      </w:pPr>
+      <w:r>
+        <w:separator/>
+      </w:r>
+    </w:p>
+  </w:footnote>
+  <w:footnote w:type="continuationSeparator" w:id="0">
+    <w:p>
+      <w:pPr>
+        <w:spacing w:line="240" w:lineRule="auto"/>
+      </w:pPr>
+      <w:r>
+        <w:continuationSeparator/>
+      </w:r>
+    </w:p>
+  </w:footnote>
+</w:footnotes>
+</file>
+
 <file path=word/header1.xml><?xml version="1.0" encoding="utf-8"?>
-<w:hdr xmlns:mc="http://schemas.openxmlformats.org/markup-compatibility/2006" xmlns:o="urn:schemas-microsoft-com:office:office" xmlns:r="http://schemas.openxmlformats.org/officeDocument/2006/relationships" xmlns:m="http://schemas.openxmlformats.org/officeDocument/2006/math" xmlns:v="urn:schemas-microsoft-com:vml" xmlns:wp="http://schemas.openxmlformats.org/drawingml/2006/wordprocessingDrawing" xmlns:w10="urn:schemas-microsoft-com:office:word" xmlns:w="http://schemas.openxmlformats.org/wordprocessingml/2006/main" xmlns:wne="http://schemas.microsoft.com/office/word/2006/wordml" xmlns:sl="http://schemas.openxmlformats.org/schemaLibrary/2006/main" xmlns:a="http://schemas.openxmlformats.org/drawingml/2006/main" xmlns:pic="http://schemas.openxmlformats.org/drawingml/2006/picture" xmlns:c="http://schemas.openxmlformats.org/drawingml/2006/chart" xmlns:lc="http://schemas.openxmlformats.org/drawingml/2006/lockedCanvas" xmlns:dgm="http://schemas.openxmlformats.org/drawingml/2006/diagram" xmlns:wps="http://schemas.microsoft.com/office/word/2010/wordprocessingShape" xmlns:wpg="http://schemas.microsoft.com/office/word/2010/wordprocessingGroup" xmlns:w14="http://schemas.microsoft.com/office/word/2010/wordml" xmlns:w15="http://schemas.microsoft.com/office/word/2012/wordml">
+<w:hdr xmlns:wpc="http://schemas.microsoft.com/office/word/2010/wordprocessingCanvas" xmlns:cx="http://schemas.microsoft.com/office/drawing/2014/chartex" xmlns:cx1="http://schemas.microsoft.com/office/drawing/2015/9/8/chartex" xmlns:cx2="http://schemas.microsoft.com/office/drawing/2015/10/21/chartex" xmlns:cx3="http://schemas.microsoft.com/office/drawing/2016/5/9/chartex" xmlns:cx4="http://schemas.microsoft.com/office/drawing/2016/5/10/chartex" xmlns:cx5="http://schemas.microsoft.com/office/drawing/2016/5/11/chartex" xmlns:cx6="http://schemas.microsoft.com/office/drawing/2016/5/12/chartex" xmlns:cx7="http://schemas.microsoft.com/office/drawing/2016/5/13/chartex" xmlns:cx8="http://schemas.microsoft.com/office/drawing/2016/5/14/chartex" xmlns:mc="http://schemas.openxmlformats.org/markup-compatibility/2006" xmlns:aink="http://schemas.microsoft.com/office/drawing/2016/ink" xmlns:am3d="http://schemas.microsoft.com/office/drawing/2017/model3d" xmlns:o="urn:schemas-microsoft-com:office:office" xmlns:r="http://schemas.openxmlformats.org/officeDocument/2006/relationships" xmlns:m="http://schemas.openxmlformats.org/officeDocument/2006/math" xmlns:v="urn:schemas-microsoft-com:vml" xmlns:wp14="http://schemas.microsoft.com/office/word/2010/wordprocessingDrawing" xmlns:wp="http://schemas.openxmlformats.org/drawingml/2006/wordprocessingDrawing" xmlns:w10="urn:schemas-microsoft-com:office:word" xmlns:w="http://schemas.openxmlformats.org/wordprocessingml/2006/main" xmlns:w14="http://schemas.microsoft.com/office/word/2010/wordml" xmlns:w15="http://schemas.microsoft.com/office/word/2012/wordml" xmlns:w16cex="http://schemas.microsoft.com/office/word/2018/wordml/cex" xmlns:w16cid="http://schemas.microsoft.com/office/word/2016/wordml/cid" xmlns:w16="http://schemas.microsoft.com/office/word/2018/wordml" xmlns:w16se="http://schemas.microsoft.com/office/word/2015/wordml/symex" xmlns:wpg="http://schemas.microsoft.com/office/word/2010/wordprocessingGroup" xmlns:wpi="http://schemas.microsoft.com/office/word/2010/wordprocessingInk" xmlns:wne="http://schemas.microsoft.com/office/word/2006/wordml" xmlns:wps="http://schemas.microsoft.com/office/word/2010/wordprocessingShape" mc:Ignorable="w14 w15 w16se w16cid w16 w16cex wp14">
   <w:p>
     <w:pPr>
       <w:jc w:val="right"/>
       <w:rPr>
-        <w:i w:val="1"/>
+        <w:i/>
       </w:rPr>
     </w:pPr>
     <w:r>
       <w:rPr>
-        <w:i w:val="1"/>
-        <w:rtl w:val="0"/>
-      </w:rPr>
-      <w:t xml:space="preserve">6th February 2021</w:t>
+        <w:i/>
+      </w:rPr>
+      <w:t>6th February 2021</w:t>
     </w:r>
   </w:p>
   <w:p>
     <w:pPr>
       <w:rPr>
-        <w:i w:val="1"/>
+        <w:i/>
       </w:rPr>
     </w:pPr>
     <w:r>
       <w:rPr>
-        <w:i w:val="1"/>
-        <w:rtl w:val="0"/>
-      </w:rPr>
-      <w:t xml:space="preserve">Design Thinking and MoSCoW Matrix</w:t>
+        <w:i/>
+      </w:rPr>
+      <w:t>Design Thinking and MoSCoW Matrix</w:t>
     </w:r>
   </w:p>
 </w:hdr>
 </file>
 
 <file path=word/numbering.xml><?xml version="1.0" encoding="utf-8"?>
-<w:numbering xmlns:mc="http://schemas.openxmlformats.org/markup-compatibility/2006" xmlns:o="urn:schemas-microsoft-com:office:office" xmlns:r="http://schemas.openxmlformats.org/officeDocument/2006/relationships" xmlns:m="http://schemas.openxmlformats.org/officeDocument/2006/math" xmlns:v="urn:schemas-microsoft-com:vml" xmlns:wp="http://schemas.openxmlformats.org/drawingml/2006/wordprocessingDrawing" xmlns:w10="urn:schemas-microsoft-com:office:word" xmlns:w="http://schemas.openxmlformats.org/wordprocessingml/2006/main" xmlns:wne="http://schemas.microsoft.com/office/word/2006/wordml" xmlns:sl="http://schemas.openxmlformats.org/schemaLibrary/2006/main" xmlns:a="http://schemas.openxmlformats.org/drawingml/2006/main" xmlns:pic="http://schemas.openxmlformats.org/drawingml/2006/picture" xmlns:c="http://schemas.openxmlformats.org/drawingml/2006/chart" xmlns:lc="http://schemas.openxmlformats.org/drawingml/2006/lockedCanvas" xmlns:dgm="http://schemas.openxmlformats.org/drawingml/2006/diagram" xmlns:wps="http://schemas.microsoft.com/office/word/2010/wordprocessingShape" xmlns:wpg="http://schemas.microsoft.com/office/word/2010/wordprocessingGroup" xmlns:w14="http://schemas.microsoft.com/office/word/2010/wordml" xmlns:w15="http://schemas.microsoft.com/office/word/2012/wordml">
-  <w:abstractNum w:abstractNumId="1">
+<w:numbering xmlns:wpc="http://schemas.microsoft.com/office/word/2010/wordprocessingCanvas" xmlns:cx="http://schemas.microsoft.com/office/drawing/2014/chartex" xmlns:cx1="http://schemas.microsoft.com/office/drawing/2015/9/8/chartex" xmlns:cx2="http://schemas.microsoft.com/office/drawing/2015/10/21/chartex" xmlns:cx3="http://schemas.microsoft.com/office/drawing/2016/5/9/chartex" xmlns:cx4="http://schemas.microsoft.com/office/drawing/2016/5/10/chartex" xmlns:cx5="http://schemas.microsoft.com/office/drawing/2016/5/11/chartex" xmlns:cx6="http://schemas.microsoft.com/office/drawing/2016/5/12/chartex" xmlns:cx7="http://schemas.microsoft.com/office/drawing/2016/5/13/chartex" xmlns:cx8="http://schemas.microsoft.com/office/drawing/2016/5/14/chartex" xmlns:mc="http://schemas.openxmlformats.org/markup-compatibility/2006" xmlns:aink="http://schemas.microsoft.com/office/drawing/2016/ink" xmlns:am3d="http://schemas.microsoft.com/office/drawing/2017/model3d" xmlns:o="urn:schemas-microsoft-com:office:office" xmlns:r="http://schemas.openxmlformats.org/officeDocument/2006/relationships" xmlns:m="http://schemas.openxmlformats.org/officeDocument/2006/math" xmlns:v="urn:schemas-microsoft-com:vml" xmlns:wp14="http://schemas.microsoft.com/office/word/2010/wordprocessingDrawing" xmlns:wp="http://schemas.openxmlformats.org/drawingml/2006/wordprocessingDrawing" xmlns:w10="urn:schemas-microsoft-com:office:word" xmlns:w="http://schemas.openxmlformats.org/wordprocessingml/2006/main" xmlns:w14="http://schemas.microsoft.com/office/word/2010/wordml" xmlns:w15="http://schemas.microsoft.com/office/word/2012/wordml" xmlns:w16cex="http://schemas.microsoft.com/office/word/2018/wordml/cex" xmlns:w16cid="http://schemas.microsoft.com/office/word/2016/wordml/cid" xmlns:w16="http://schemas.microsoft.com/office/word/2018/wordml" xmlns:w16se="http://schemas.microsoft.com/office/word/2015/wordml/symex" xmlns:wpg="http://schemas.microsoft.com/office/word/2010/wordprocessingGroup" xmlns:wpi="http://schemas.microsoft.com/office/word/2010/wordprocessingInk" xmlns:wne="http://schemas.microsoft.com/office/word/2006/wordml" xmlns:wps="http://schemas.microsoft.com/office/word/2010/wordprocessingShape" mc:Ignorable="w14 w15 w16se w16cid w16 w16cex wp14">
+  <w:abstractNum w:abstractNumId="0" w15:restartNumberingAfterBreak="0">
+    <w:nsid w:val="208C65BE"/>
+    <w:multiLevelType w:val="multilevel"/>
+    <w:tmpl w:val="EE3C33E2"/>
     <w:lvl w:ilvl="0">
       <w:start w:val="1"/>
       <w:numFmt w:val="bullet"/>
@@ -1369,7 +1054,10 @@
       </w:rPr>
     </w:lvl>
   </w:abstractNum>
-  <w:abstractNum w:abstractNumId="2">
+  <w:abstractNum w:abstractNumId="1" w15:restartNumberingAfterBreak="0">
+    <w:nsid w:val="2D2364BD"/>
+    <w:multiLevelType w:val="multilevel"/>
+    <w:tmpl w:val="F7D67C82"/>
     <w:lvl w:ilvl="0">
       <w:start w:val="1"/>
       <w:numFmt w:val="bullet"/>
@@ -1479,7 +1167,10 @@
       </w:rPr>
     </w:lvl>
   </w:abstractNum>
-  <w:abstractNum w:abstractNumId="3">
+  <w:abstractNum w:abstractNumId="2" w15:restartNumberingAfterBreak="0">
+    <w:nsid w:val="429B69E6"/>
+    <w:multiLevelType w:val="multilevel"/>
+    <w:tmpl w:val="AEEE8AF4"/>
     <w:lvl w:ilvl="0">
       <w:start w:val="1"/>
       <w:numFmt w:val="bullet"/>
@@ -1589,7 +1280,10 @@
       </w:rPr>
     </w:lvl>
   </w:abstractNum>
-  <w:abstractNum w:abstractNumId="4">
+  <w:abstractNum w:abstractNumId="3" w15:restartNumberingAfterBreak="0">
+    <w:nsid w:val="5AC574F2"/>
+    <w:multiLevelType w:val="multilevel"/>
+    <w:tmpl w:val="8F16B6BA"/>
     <w:lvl w:ilvl="0">
       <w:start w:val="1"/>
       <w:numFmt w:val="bullet"/>
@@ -1699,7 +1393,10 @@
       </w:rPr>
     </w:lvl>
   </w:abstractNum>
-  <w:abstractNum w:abstractNumId="5">
+  <w:abstractNum w:abstractNumId="4" w15:restartNumberingAfterBreak="0">
+    <w:nsid w:val="794F1FE0"/>
+    <w:multiLevelType w:val="multilevel"/>
+    <w:tmpl w:val="076899AA"/>
     <w:lvl w:ilvl="0">
       <w:start w:val="1"/>
       <w:numFmt w:val="bullet"/>
@@ -1813,29 +1510,29 @@
     <w:abstractNumId w:val="1"/>
   </w:num>
   <w:num w:numId="2">
-    <w:abstractNumId w:val="2"/>
+    <w:abstractNumId w:val="4"/>
   </w:num>
   <w:num w:numId="3">
     <w:abstractNumId w:val="3"/>
   </w:num>
   <w:num w:numId="4">
-    <w:abstractNumId w:val="4"/>
+    <w:abstractNumId w:val="2"/>
   </w:num>
   <w:num w:numId="5">
-    <w:abstractNumId w:val="5"/>
+    <w:abstractNumId w:val="0"/>
   </w:num>
 </w:numbering>
 </file>
 
 <file path=word/styles.xml><?xml version="1.0" encoding="utf-8"?>
-<w:styles xmlns:mc="http://schemas.openxmlformats.org/markup-compatibility/2006" xmlns:o="urn:schemas-microsoft-com:office:office" xmlns:r="http://schemas.openxmlformats.org/officeDocument/2006/relationships" xmlns:m="http://schemas.openxmlformats.org/officeDocument/2006/math" xmlns:v="urn:schemas-microsoft-com:vml" xmlns:wp="http://schemas.openxmlformats.org/drawingml/2006/wordprocessingDrawing" xmlns:w10="urn:schemas-microsoft-com:office:word" xmlns:w="http://schemas.openxmlformats.org/wordprocessingml/2006/main" xmlns:wne="http://schemas.microsoft.com/office/word/2006/wordml" xmlns:sl="http://schemas.openxmlformats.org/schemaLibrary/2006/main" xmlns:a="http://schemas.openxmlformats.org/drawingml/2006/main" xmlns:pic="http://schemas.openxmlformats.org/drawingml/2006/picture" xmlns:c="http://schemas.openxmlformats.org/drawingml/2006/chart" xmlns:lc="http://schemas.openxmlformats.org/drawingml/2006/lockedCanvas" xmlns:dgm="http://schemas.openxmlformats.org/drawingml/2006/diagram" xmlns:wps="http://schemas.microsoft.com/office/word/2010/wordprocessingShape" xmlns:wpg="http://schemas.microsoft.com/office/word/2010/wordprocessingGroup" xmlns:w14="http://schemas.microsoft.com/office/word/2010/wordml" xmlns:w15="http://schemas.microsoft.com/office/word/2012/wordml">
+<w:styles xmlns:mc="http://schemas.openxmlformats.org/markup-compatibility/2006" xmlns:r="http://schemas.openxmlformats.org/officeDocument/2006/relationships" xmlns:w="http://schemas.openxmlformats.org/wordprocessingml/2006/main" xmlns:w14="http://schemas.microsoft.com/office/word/2010/wordml" xmlns:w15="http://schemas.microsoft.com/office/word/2012/wordml" xmlns:w16cex="http://schemas.microsoft.com/office/word/2018/wordml/cex" xmlns:w16cid="http://schemas.microsoft.com/office/word/2016/wordml/cid" xmlns:w16="http://schemas.microsoft.com/office/word/2018/wordml" xmlns:w16se="http://schemas.microsoft.com/office/word/2015/wordml/symex" mc:Ignorable="w14 w15 w16se w16cid w16 w16cex">
   <w:docDefaults>
     <w:rPrDefault>
       <w:rPr>
-        <w:rFonts w:ascii="Arial" w:cs="Arial" w:eastAsia="Arial" w:hAnsi="Arial"/>
+        <w:rFonts w:ascii="Arial" w:eastAsia="Arial" w:hAnsi="Arial" w:cs="Arial"/>
         <w:sz w:val="22"/>
         <w:szCs w:val="22"/>
-        <w:lang w:val="en_GB"/>
+        <w:lang w:val="en-GB" w:eastAsia="en-GB" w:bidi="ar-SA"/>
       </w:rPr>
     </w:rPrDefault>
     <w:pPrDefault>
@@ -1844,33 +1541,416 @@
       </w:pPr>
     </w:pPrDefault>
   </w:docDefaults>
-  <w:style w:type="paragraph" w:styleId="Normal" w:default="1">
-    <w:name w:val="normal"/>
-  </w:style>
-  <w:style w:type="table" w:styleId="TableNormal" w:default="1">
-    <w:name w:val="Table Normal"/>
+  <w:latentStyles w:defLockedState="0" w:defUIPriority="99" w:defSemiHidden="0" w:defUnhideWhenUsed="0" w:defQFormat="0" w:count="376">
+    <w:lsdException w:name="Normal" w:uiPriority="0" w:qFormat="1"/>
+    <w:lsdException w:name="heading 1" w:uiPriority="9" w:qFormat="1"/>
+    <w:lsdException w:name="heading 2" w:semiHidden="1" w:uiPriority="9" w:unhideWhenUsed="1" w:qFormat="1"/>
+    <w:lsdException w:name="heading 3" w:semiHidden="1" w:uiPriority="9" w:unhideWhenUsed="1" w:qFormat="1"/>
+    <w:lsdException w:name="heading 4" w:semiHidden="1" w:uiPriority="9" w:unhideWhenUsed="1" w:qFormat="1"/>
+    <w:lsdException w:name="heading 5" w:semiHidden="1" w:uiPriority="9" w:unhideWhenUsed="1" w:qFormat="1"/>
+    <w:lsdException w:name="heading 6" w:semiHidden="1" w:uiPriority="9" w:unhideWhenUsed="1" w:qFormat="1"/>
+    <w:lsdException w:name="heading 7" w:semiHidden="1" w:uiPriority="9" w:unhideWhenUsed="1" w:qFormat="1"/>
+    <w:lsdException w:name="heading 8" w:semiHidden="1" w:uiPriority="9" w:unhideWhenUsed="1" w:qFormat="1"/>
+    <w:lsdException w:name="heading 9" w:semiHidden="1" w:uiPriority="9" w:unhideWhenUsed="1" w:qFormat="1"/>
+    <w:lsdException w:name="index 1" w:semiHidden="1" w:unhideWhenUsed="1"/>
+    <w:lsdException w:name="index 2" w:semiHidden="1" w:unhideWhenUsed="1"/>
+    <w:lsdException w:name="index 3" w:semiHidden="1" w:unhideWhenUsed="1"/>
+    <w:lsdException w:name="index 4" w:semiHidden="1" w:unhideWhenUsed="1"/>
+    <w:lsdException w:name="index 5" w:semiHidden="1" w:unhideWhenUsed="1"/>
+    <w:lsdException w:name="index 6" w:semiHidden="1" w:unhideWhenUsed="1"/>
+    <w:lsdException w:name="index 7" w:semiHidden="1" w:unhideWhenUsed="1"/>
+    <w:lsdException w:name="index 8" w:semiHidden="1" w:unhideWhenUsed="1"/>
+    <w:lsdException w:name="index 9" w:semiHidden="1" w:unhideWhenUsed="1"/>
+    <w:lsdException w:name="toc 1" w:semiHidden="1" w:uiPriority="39" w:unhideWhenUsed="1"/>
+    <w:lsdException w:name="toc 2" w:semiHidden="1" w:uiPriority="39" w:unhideWhenUsed="1"/>
+    <w:lsdException w:name="toc 3" w:semiHidden="1" w:uiPriority="39" w:unhideWhenUsed="1"/>
+    <w:lsdException w:name="toc 4" w:semiHidden="1" w:uiPriority="39" w:unhideWhenUsed="1"/>
+    <w:lsdException w:name="toc 5" w:semiHidden="1" w:uiPriority="39" w:unhideWhenUsed="1"/>
+    <w:lsdException w:name="toc 6" w:semiHidden="1" w:uiPriority="39" w:unhideWhenUsed="1"/>
+    <w:lsdException w:name="toc 7" w:semiHidden="1" w:uiPriority="39" w:unhideWhenUsed="1"/>
+    <w:lsdException w:name="toc 8" w:semiHidden="1" w:uiPriority="39" w:unhideWhenUsed="1"/>
+    <w:lsdException w:name="toc 9" w:semiHidden="1" w:uiPriority="39" w:unhideWhenUsed="1"/>
+    <w:lsdException w:name="Normal Indent" w:semiHidden="1" w:unhideWhenUsed="1"/>
+    <w:lsdException w:name="footnote text" w:semiHidden="1" w:unhideWhenUsed="1"/>
+    <w:lsdException w:name="annotation text" w:semiHidden="1" w:unhideWhenUsed="1"/>
+    <w:lsdException w:name="header" w:semiHidden="1" w:unhideWhenUsed="1"/>
+    <w:lsdException w:name="footer" w:semiHidden="1" w:unhideWhenUsed="1"/>
+    <w:lsdException w:name="index heading" w:semiHidden="1" w:unhideWhenUsed="1"/>
+    <w:lsdException w:name="caption" w:semiHidden="1" w:uiPriority="35" w:unhideWhenUsed="1" w:qFormat="1"/>
+    <w:lsdException w:name="table of figures" w:semiHidden="1" w:unhideWhenUsed="1"/>
+    <w:lsdException w:name="envelope address" w:semiHidden="1" w:unhideWhenUsed="1"/>
+    <w:lsdException w:name="envelope return" w:semiHidden="1" w:unhideWhenUsed="1"/>
+    <w:lsdException w:name="footnote reference" w:semiHidden="1" w:unhideWhenUsed="1"/>
+    <w:lsdException w:name="annotation reference" w:semiHidden="1" w:unhideWhenUsed="1"/>
+    <w:lsdException w:name="line number" w:semiHidden="1" w:unhideWhenUsed="1"/>
+    <w:lsdException w:name="page number" w:semiHidden="1" w:unhideWhenUsed="1"/>
+    <w:lsdException w:name="endnote reference" w:semiHidden="1" w:unhideWhenUsed="1"/>
+    <w:lsdException w:name="endnote text" w:semiHidden="1" w:unhideWhenUsed="1"/>
+    <w:lsdException w:name="table of authorities" w:semiHidden="1" w:unhideWhenUsed="1"/>
+    <w:lsdException w:name="macro" w:semiHidden="1" w:unhideWhenUsed="1"/>
+    <w:lsdException w:name="toa heading" w:semiHidden="1" w:unhideWhenUsed="1"/>
+    <w:lsdException w:name="List" w:semiHidden="1" w:unhideWhenUsed="1"/>
+    <w:lsdException w:name="List Bullet" w:semiHidden="1" w:unhideWhenUsed="1"/>
+    <w:lsdException w:name="List Number" w:semiHidden="1" w:unhideWhenUsed="1"/>
+    <w:lsdException w:name="List 2" w:semiHidden="1" w:unhideWhenUsed="1"/>
+    <w:lsdException w:name="List 3" w:semiHidden="1" w:unhideWhenUsed="1"/>
+    <w:lsdException w:name="List 4" w:semiHidden="1" w:unhideWhenUsed="1"/>
+    <w:lsdException w:name="List 5" w:semiHidden="1" w:unhideWhenUsed="1"/>
+    <w:lsdException w:name="List Bullet 2" w:semiHidden="1" w:unhideWhenUsed="1"/>
+    <w:lsdException w:name="List Bullet 3" w:semiHidden="1" w:unhideWhenUsed="1"/>
+    <w:lsdException w:name="List Bullet 4" w:semiHidden="1" w:unhideWhenUsed="1"/>
+    <w:lsdException w:name="List Bullet 5" w:semiHidden="1" w:unhideWhenUsed="1"/>
+    <w:lsdException w:name="List Number 2" w:semiHidden="1" w:unhideWhenUsed="1"/>
+    <w:lsdException w:name="List Number 3" w:semiHidden="1" w:unhideWhenUsed="1"/>
+    <w:lsdException w:name="List Number 4" w:semiHidden="1" w:unhideWhenUsed="1"/>
+    <w:lsdException w:name="List Number 5" w:semiHidden="1" w:unhideWhenUsed="1"/>
+    <w:lsdException w:name="Title" w:uiPriority="10" w:qFormat="1"/>
+    <w:lsdException w:name="Closing" w:semiHidden="1" w:unhideWhenUsed="1"/>
+    <w:lsdException w:name="Signature" w:semiHidden="1" w:unhideWhenUsed="1"/>
+    <w:lsdException w:name="Default Paragraph Font" w:semiHidden="1" w:uiPriority="1" w:unhideWhenUsed="1"/>
+    <w:lsdException w:name="Body Text" w:semiHidden="1" w:unhideWhenUsed="1"/>
+    <w:lsdException w:name="Body Text Indent" w:semiHidden="1" w:unhideWhenUsed="1"/>
+    <w:lsdException w:name="List Continue" w:semiHidden="1" w:unhideWhenUsed="1"/>
+    <w:lsdException w:name="List Continue 2" w:semiHidden="1" w:unhideWhenUsed="1"/>
+    <w:lsdException w:name="List Continue 3" w:semiHidden="1" w:unhideWhenUsed="1"/>
+    <w:lsdException w:name="List Continue 4" w:semiHidden="1" w:unhideWhenUsed="1"/>
+    <w:lsdException w:name="List Continue 5" w:semiHidden="1" w:unhideWhenUsed="1"/>
+    <w:lsdException w:name="Message Header" w:semiHidden="1" w:unhideWhenUsed="1"/>
+    <w:lsdException w:name="Subtitle" w:uiPriority="11" w:qFormat="1"/>
+    <w:lsdException w:name="Salutation" w:semiHidden="1" w:unhideWhenUsed="1"/>
+    <w:lsdException w:name="Date" w:semiHidden="1" w:unhideWhenUsed="1"/>
+    <w:lsdException w:name="Body Text First Indent" w:semiHidden="1" w:unhideWhenUsed="1"/>
+    <w:lsdException w:name="Body Text First Indent 2" w:semiHidden="1" w:unhideWhenUsed="1"/>
+    <w:lsdException w:name="Note Heading" w:semiHidden="1" w:unhideWhenUsed="1"/>
+    <w:lsdException w:name="Body Text 2" w:semiHidden="1" w:unhideWhenUsed="1"/>
+    <w:lsdException w:name="Body Text 3" w:semiHidden="1" w:unhideWhenUsed="1"/>
+    <w:lsdException w:name="Body Text Indent 2" w:semiHidden="1" w:unhideWhenUsed="1"/>
+    <w:lsdException w:name="Body Text Indent 3" w:semiHidden="1" w:unhideWhenUsed="1"/>
+    <w:lsdException w:name="Block Text" w:semiHidden="1" w:unhideWhenUsed="1"/>
+    <w:lsdException w:name="Hyperlink" w:semiHidden="1" w:unhideWhenUsed="1"/>
+    <w:lsdException w:name="FollowedHyperlink" w:semiHidden="1" w:unhideWhenUsed="1"/>
+    <w:lsdException w:name="Strong" w:uiPriority="22" w:qFormat="1"/>
+    <w:lsdException w:name="Emphasis" w:uiPriority="20" w:qFormat="1"/>
+    <w:lsdException w:name="Document Map" w:semiHidden="1" w:unhideWhenUsed="1"/>
+    <w:lsdException w:name="Plain Text" w:semiHidden="1" w:unhideWhenUsed="1"/>
+    <w:lsdException w:name="E-mail Signature" w:semiHidden="1" w:unhideWhenUsed="1"/>
+    <w:lsdException w:name="HTML Top of Form" w:semiHidden="1" w:unhideWhenUsed="1"/>
+    <w:lsdException w:name="HTML Bottom of Form" w:semiHidden="1" w:unhideWhenUsed="1"/>
+    <w:lsdException w:name="Normal (Web)" w:semiHidden="1" w:unhideWhenUsed="1"/>
+    <w:lsdException w:name="HTML Acronym" w:semiHidden="1" w:unhideWhenUsed="1"/>
+    <w:lsdException w:name="HTML Address" w:semiHidden="1" w:unhideWhenUsed="1"/>
+    <w:lsdException w:name="HTML Cite" w:semiHidden="1" w:unhideWhenUsed="1"/>
+    <w:lsdException w:name="HTML Code" w:semiHidden="1" w:unhideWhenUsed="1"/>
+    <w:lsdException w:name="HTML Definition" w:semiHidden="1" w:unhideWhenUsed="1"/>
+    <w:lsdException w:name="HTML Keyboard" w:semiHidden="1" w:unhideWhenUsed="1"/>
+    <w:lsdException w:name="HTML Preformatted" w:semiHidden="1" w:unhideWhenUsed="1"/>
+    <w:lsdException w:name="HTML Sample" w:semiHidden="1" w:unhideWhenUsed="1"/>
+    <w:lsdException w:name="HTML Typewriter" w:semiHidden="1" w:unhideWhenUsed="1"/>
+    <w:lsdException w:name="HTML Variable" w:semiHidden="1" w:unhideWhenUsed="1"/>
+    <w:lsdException w:name="Normal Table" w:semiHidden="1" w:unhideWhenUsed="1"/>
+    <w:lsdException w:name="annotation subject" w:semiHidden="1" w:unhideWhenUsed="1"/>
+    <w:lsdException w:name="No List" w:semiHidden="1" w:unhideWhenUsed="1"/>
+    <w:lsdException w:name="Outline List 1" w:semiHidden="1" w:unhideWhenUsed="1"/>
+    <w:lsdException w:name="Outline List 2" w:semiHidden="1" w:unhideWhenUsed="1"/>
+    <w:lsdException w:name="Outline List 3" w:semiHidden="1" w:unhideWhenUsed="1"/>
+    <w:lsdException w:name="Table Simple 1" w:semiHidden="1" w:unhideWhenUsed="1"/>
+    <w:lsdException w:name="Table Simple 2" w:semiHidden="1" w:unhideWhenUsed="1"/>
+    <w:lsdException w:name="Table Simple 3" w:semiHidden="1" w:unhideWhenUsed="1"/>
+    <w:lsdException w:name="Table Classic 1" w:semiHidden="1" w:unhideWhenUsed="1"/>
+    <w:lsdException w:name="Table Classic 2" w:semiHidden="1" w:unhideWhenUsed="1"/>
+    <w:lsdException w:name="Table Classic 3" w:semiHidden="1" w:unhideWhenUsed="1"/>
+    <w:lsdException w:name="Table Classic 4" w:semiHidden="1" w:unhideWhenUsed="1"/>
+    <w:lsdException w:name="Table Colorful 1" w:semiHidden="1" w:unhideWhenUsed="1"/>
+    <w:lsdException w:name="Table Colorful 2" w:semiHidden="1" w:unhideWhenUsed="1"/>
+    <w:lsdException w:name="Table Colorful 3" w:semiHidden="1" w:unhideWhenUsed="1"/>
+    <w:lsdException w:name="Table Columns 1" w:semiHidden="1" w:unhideWhenUsed="1"/>
+    <w:lsdException w:name="Table Columns 2" w:semiHidden="1" w:unhideWhenUsed="1"/>
+    <w:lsdException w:name="Table Columns 3" w:semiHidden="1" w:unhideWhenUsed="1"/>
+    <w:lsdException w:name="Table Columns 4" w:semiHidden="1" w:unhideWhenUsed="1"/>
+    <w:lsdException w:name="Table Columns 5" w:semiHidden="1" w:unhideWhenUsed="1"/>
+    <w:lsdException w:name="Table Grid 1" w:semiHidden="1" w:unhideWhenUsed="1"/>
+    <w:lsdException w:name="Table Grid 2" w:semiHidden="1" w:unhideWhenUsed="1"/>
+    <w:lsdException w:name="Table Grid 3" w:semiHidden="1" w:unhideWhenUsed="1"/>
+    <w:lsdException w:name="Table Grid 4" w:semiHidden="1" w:unhideWhenUsed="1"/>
+    <w:lsdException w:name="Table Grid 5" w:semiHidden="1" w:unhideWhenUsed="1"/>
+    <w:lsdException w:name="Table Grid 6" w:semiHidden="1" w:unhideWhenUsed="1"/>
+    <w:lsdException w:name="Table Grid 7" w:semiHidden="1" w:unhideWhenUsed="1"/>
+    <w:lsdException w:name="Table Grid 8" w:semiHidden="1" w:unhideWhenUsed="1"/>
+    <w:lsdException w:name="Table List 1" w:semiHidden="1" w:unhideWhenUsed="1"/>
+    <w:lsdException w:name="Table List 2" w:semiHidden="1" w:unhideWhenUsed="1"/>
+    <w:lsdException w:name="Table List 3" w:semiHidden="1" w:unhideWhenUsed="1"/>
+    <w:lsdException w:name="Table List 4" w:semiHidden="1" w:unhideWhenUsed="1"/>
+    <w:lsdException w:name="Table List 5" w:semiHidden="1" w:unhideWhenUsed="1"/>
+    <w:lsdException w:name="Table List 6" w:semiHidden="1" w:unhideWhenUsed="1"/>
+    <w:lsdException w:name="Table List 7" w:semiHidden="1" w:unhideWhenUsed="1"/>
+    <w:lsdException w:name="Table List 8" w:semiHidden="1" w:unhideWhenUsed="1"/>
+    <w:lsdException w:name="Table 3D effects 1" w:semiHidden="1" w:unhideWhenUsed="1"/>
+    <w:lsdException w:name="Table 3D effects 2" w:semiHidden="1" w:unhideWhenUsed="1"/>
+    <w:lsdException w:name="Table 3D effects 3" w:semiHidden="1" w:unhideWhenUsed="1"/>
+    <w:lsdException w:name="Table Contemporary" w:semiHidden="1" w:unhideWhenUsed="1"/>
+    <w:lsdException w:name="Table Elegant" w:semiHidden="1" w:unhideWhenUsed="1"/>
+    <w:lsdException w:name="Table Professional" w:semiHidden="1" w:unhideWhenUsed="1"/>
+    <w:lsdException w:name="Table Subtle 1" w:semiHidden="1" w:unhideWhenUsed="1"/>
+    <w:lsdException w:name="Table Subtle 2" w:semiHidden="1" w:unhideWhenUsed="1"/>
+    <w:lsdException w:name="Table Web 1" w:semiHidden="1" w:unhideWhenUsed="1"/>
+    <w:lsdException w:name="Table Web 2" w:semiHidden="1" w:unhideWhenUsed="1"/>
+    <w:lsdException w:name="Table Web 3" w:semiHidden="1" w:unhideWhenUsed="1"/>
+    <w:lsdException w:name="Balloon Text" w:semiHidden="1" w:unhideWhenUsed="1"/>
+    <w:lsdException w:name="Table Grid" w:uiPriority="39"/>
+    <w:lsdException w:name="Table Theme" w:semiHidden="1" w:unhideWhenUsed="1"/>
+    <w:lsdException w:name="Placeholder Text" w:semiHidden="1"/>
+    <w:lsdException w:name="No Spacing" w:uiPriority="1" w:qFormat="1"/>
+    <w:lsdException w:name="Light Shading" w:uiPriority="60"/>
+    <w:lsdException w:name="Light List" w:uiPriority="61"/>
+    <w:lsdException w:name="Light Grid" w:uiPriority="62"/>
+    <w:lsdException w:name="Medium Shading 1" w:uiPriority="63"/>
+    <w:lsdException w:name="Medium Shading 2" w:uiPriority="64"/>
+    <w:lsdException w:name="Medium List 1" w:uiPriority="65"/>
+    <w:lsdException w:name="Medium List 2" w:uiPriority="66"/>
+    <w:lsdException w:name="Medium Grid 1" w:uiPriority="67"/>
+    <w:lsdException w:name="Medium Grid 2" w:uiPriority="68"/>
+    <w:lsdException w:name="Medium Grid 3" w:uiPriority="69"/>
+    <w:lsdException w:name="Dark List" w:uiPriority="70"/>
+    <w:lsdException w:name="Colorful Shading" w:uiPriority="71"/>
+    <w:lsdException w:name="Colorful List" w:uiPriority="72"/>
+    <w:lsdException w:name="Colorful Grid" w:uiPriority="73"/>
+    <w:lsdException w:name="Light Shading Accent 1" w:uiPriority="60"/>
+    <w:lsdException w:name="Light List Accent 1" w:uiPriority="61"/>
+    <w:lsdException w:name="Light Grid Accent 1" w:uiPriority="62"/>
+    <w:lsdException w:name="Medium Shading 1 Accent 1" w:uiPriority="63"/>
+    <w:lsdException w:name="Medium Shading 2 Accent 1" w:uiPriority="64"/>
+    <w:lsdException w:name="Medium List 1 Accent 1" w:uiPriority="65"/>
+    <w:lsdException w:name="Revision" w:semiHidden="1"/>
+    <w:lsdException w:name="List Paragraph" w:uiPriority="34" w:qFormat="1"/>
+    <w:lsdException w:name="Quote" w:uiPriority="29" w:qFormat="1"/>
+    <w:lsdException w:name="Intense Quote" w:uiPriority="30" w:qFormat="1"/>
+    <w:lsdException w:name="Medium List 2 Accent 1" w:uiPriority="66"/>
+    <w:lsdException w:name="Medium Grid 1 Accent 1" w:uiPriority="67"/>
+    <w:lsdException w:name="Medium Grid 2 Accent 1" w:uiPriority="68"/>
+    <w:lsdException w:name="Medium Grid 3 Accent 1" w:uiPriority="69"/>
+    <w:lsdException w:name="Dark List Accent 1" w:uiPriority="70"/>
+    <w:lsdException w:name="Colorful Shading Accent 1" w:uiPriority="71"/>
+    <w:lsdException w:name="Colorful List Accent 1" w:uiPriority="72"/>
+    <w:lsdException w:name="Colorful Grid Accent 1" w:uiPriority="73"/>
+    <w:lsdException w:name="Light Shading Accent 2" w:uiPriority="60"/>
+    <w:lsdException w:name="Light List Accent 2" w:uiPriority="61"/>
+    <w:lsdException w:name="Light Grid Accent 2" w:uiPriority="62"/>
+    <w:lsdException w:name="Medium Shading 1 Accent 2" w:uiPriority="63"/>
+    <w:lsdException w:name="Medium Shading 2 Accent 2" w:uiPriority="64"/>
+    <w:lsdException w:name="Medium List 1 Accent 2" w:uiPriority="65"/>
+    <w:lsdException w:name="Medium List 2 Accent 2" w:uiPriority="66"/>
+    <w:lsdException w:name="Medium Grid 1 Accent 2" w:uiPriority="67"/>
+    <w:lsdException w:name="Medium Grid 2 Accent 2" w:uiPriority="68"/>
+    <w:lsdException w:name="Medium Grid 3 Accent 2" w:uiPriority="69"/>
+    <w:lsdException w:name="Dark List Accent 2" w:uiPriority="70"/>
+    <w:lsdException w:name="Colorful Shading Accent 2" w:uiPriority="71"/>
+    <w:lsdException w:name="Colorful List Accent 2" w:uiPriority="72"/>
+    <w:lsdException w:name="Colorful Grid Accent 2" w:uiPriority="73"/>
+    <w:lsdException w:name="Light Shading Accent 3" w:uiPriority="60"/>
+    <w:lsdException w:name="Light List Accent 3" w:uiPriority="61"/>
+    <w:lsdException w:name="Light Grid Accent 3" w:uiPriority="62"/>
+    <w:lsdException w:name="Medium Shading 1 Accent 3" w:uiPriority="63"/>
+    <w:lsdException w:name="Medium Shading 2 Accent 3" w:uiPriority="64"/>
+    <w:lsdException w:name="Medium List 1 Accent 3" w:uiPriority="65"/>
+    <w:lsdException w:name="Medium List 2 Accent 3" w:uiPriority="66"/>
+    <w:lsdException w:name="Medium Grid 1 Accent 3" w:uiPriority="67"/>
+    <w:lsdException w:name="Medium Grid 2 Accent 3" w:uiPriority="68"/>
+    <w:lsdException w:name="Medium Grid 3 Accent 3" w:uiPriority="69"/>
+    <w:lsdException w:name="Dark List Accent 3" w:uiPriority="70"/>
+    <w:lsdException w:name="Colorful Shading Accent 3" w:uiPriority="71"/>
+    <w:lsdException w:name="Colorful List Accent 3" w:uiPriority="72"/>
+    <w:lsdException w:name="Colorful Grid Accent 3" w:uiPriority="73"/>
+    <w:lsdException w:name="Light Shading Accent 4" w:uiPriority="60"/>
+    <w:lsdException w:name="Light List Accent 4" w:uiPriority="61"/>
+    <w:lsdException w:name="Light Grid Accent 4" w:uiPriority="62"/>
+    <w:lsdException w:name="Medium Shading 1 Accent 4" w:uiPriority="63"/>
+    <w:lsdException w:name="Medium Shading 2 Accent 4" w:uiPriority="64"/>
+    <w:lsdException w:name="Medium List 1 Accent 4" w:uiPriority="65"/>
+    <w:lsdException w:name="Medium List 2 Accent 4" w:uiPriority="66"/>
+    <w:lsdException w:name="Medium Grid 1 Accent 4" w:uiPriority="67"/>
+    <w:lsdException w:name="Medium Grid 2 Accent 4" w:uiPriority="68"/>
+    <w:lsdException w:name="Medium Grid 3 Accent 4" w:uiPriority="69"/>
+    <w:lsdException w:name="Dark List Accent 4" w:uiPriority="70"/>
+    <w:lsdException w:name="Colorful Shading Accent 4" w:uiPriority="71"/>
+    <w:lsdException w:name="Colorful List Accent 4" w:uiPriority="72"/>
+    <w:lsdException w:name="Colorful Grid Accent 4" w:uiPriority="73"/>
+    <w:lsdException w:name="Light Shading Accent 5" w:uiPriority="60"/>
+    <w:lsdException w:name="Light List Accent 5" w:uiPriority="61"/>
+    <w:lsdException w:name="Light Grid Accent 5" w:uiPriority="62"/>
+    <w:lsdException w:name="Medium Shading 1 Accent 5" w:uiPriority="63"/>
+    <w:lsdException w:name="Medium Shading 2 Accent 5" w:uiPriority="64"/>
+    <w:lsdException w:name="Medium List 1 Accent 5" w:uiPriority="65"/>
+    <w:lsdException w:name="Medium List 2 Accent 5" w:uiPriority="66"/>
+    <w:lsdException w:name="Medium Grid 1 Accent 5" w:uiPriority="67"/>
+    <w:lsdException w:name="Medium Grid 2 Accent 5" w:uiPriority="68"/>
+    <w:lsdException w:name="Medium Grid 3 Accent 5" w:uiPriority="69"/>
+    <w:lsdException w:name="Dark List Accent 5" w:uiPriority="70"/>
+    <w:lsdException w:name="Colorful Shading Accent 5" w:uiPriority="71"/>
+    <w:lsdException w:name="Colorful List Accent 5" w:uiPriority="72"/>
+    <w:lsdException w:name="Colorful Grid Accent 5" w:uiPriority="73"/>
+    <w:lsdException w:name="Light Shading Accent 6" w:uiPriority="60"/>
+    <w:lsdException w:name="Light List Accent 6" w:uiPriority="61"/>
+    <w:lsdException w:name="Light Grid Accent 6" w:uiPriority="62"/>
+    <w:lsdException w:name="Medium Shading 1 Accent 6" w:uiPriority="63"/>
+    <w:lsdException w:name="Medium Shading 2 Accent 6" w:uiPriority="64"/>
+    <w:lsdException w:name="Medium List 1 Accent 6" w:uiPriority="65"/>
+    <w:lsdException w:name="Medium List 2 Accent 6" w:uiPriority="66"/>
+    <w:lsdException w:name="Medium Grid 1 Accent 6" w:uiPriority="67"/>
+    <w:lsdException w:name="Medium Grid 2 Accent 6" w:uiPriority="68"/>
+    <w:lsdException w:name="Medium Grid 3 Accent 6" w:uiPriority="69"/>
+    <w:lsdException w:name="Dark List Accent 6" w:uiPriority="70"/>
+    <w:lsdException w:name="Colorful Shading Accent 6" w:uiPriority="71"/>
+    <w:lsdException w:name="Colorful List Accent 6" w:uiPriority="72"/>
+    <w:lsdException w:name="Colorful Grid Accent 6" w:uiPriority="73"/>
+    <w:lsdException w:name="Subtle Emphasis" w:uiPriority="19" w:qFormat="1"/>
+    <w:lsdException w:name="Intense Emphasis" w:uiPriority="21" w:qFormat="1"/>
+    <w:lsdException w:name="Subtle Reference" w:uiPriority="31" w:qFormat="1"/>
+    <w:lsdException w:name="Intense Reference" w:uiPriority="32" w:qFormat="1"/>
+    <w:lsdException w:name="Book Title" w:uiPriority="33" w:qFormat="1"/>
+    <w:lsdException w:name="Bibliography" w:semiHidden="1" w:uiPriority="37" w:unhideWhenUsed="1"/>
+    <w:lsdException w:name="TOC Heading" w:semiHidden="1" w:uiPriority="39" w:unhideWhenUsed="1" w:qFormat="1"/>
+    <w:lsdException w:name="Plain Table 1" w:uiPriority="41"/>
+    <w:lsdException w:name="Plain Table 2" w:uiPriority="42"/>
+    <w:lsdException w:name="Plain Table 3" w:uiPriority="43"/>
+    <w:lsdException w:name="Plain Table 4" w:uiPriority="44"/>
+    <w:lsdException w:name="Plain Table 5" w:uiPriority="45"/>
+    <w:lsdException w:name="Grid Table Light" w:uiPriority="40"/>
+    <w:lsdException w:name="Grid Table 1 Light" w:uiPriority="46"/>
+    <w:lsdException w:name="Grid Table 2" w:uiPriority="47"/>
+    <w:lsdException w:name="Grid Table 3" w:uiPriority="48"/>
+    <w:lsdException w:name="Grid Table 4" w:uiPriority="49"/>
+    <w:lsdException w:name="Grid Table 5 Dark" w:uiPriority="50"/>
+    <w:lsdException w:name="Grid Table 6 Colorful" w:uiPriority="51"/>
+    <w:lsdException w:name="Grid Table 7 Colorful" w:uiPriority="52"/>
+    <w:lsdException w:name="Grid Table 1 Light Accent 1" w:uiPriority="46"/>
+    <w:lsdException w:name="Grid Table 2 Accent 1" w:uiPriority="47"/>
+    <w:lsdException w:name="Grid Table 3 Accent 1" w:uiPriority="48"/>
+    <w:lsdException w:name="Grid Table 4 Accent 1" w:uiPriority="49"/>
+    <w:lsdException w:name="Grid Table 5 Dark Accent 1" w:uiPriority="50"/>
+    <w:lsdException w:name="Grid Table 6 Colorful Accent 1" w:uiPriority="51"/>
+    <w:lsdException w:name="Grid Table 7 Colorful Accent 1" w:uiPriority="52"/>
+    <w:lsdException w:name="Grid Table 1 Light Accent 2" w:uiPriority="46"/>
+    <w:lsdException w:name="Grid Table 2 Accent 2" w:uiPriority="47"/>
+    <w:lsdException w:name="Grid Table 3 Accent 2" w:uiPriority="48"/>
+    <w:lsdException w:name="Grid Table 4 Accent 2" w:uiPriority="49"/>
+    <w:lsdException w:name="Grid Table 5 Dark Accent 2" w:uiPriority="50"/>
+    <w:lsdException w:name="Grid Table 6 Colorful Accent 2" w:uiPriority="51"/>
+    <w:lsdException w:name="Grid Table 7 Colorful Accent 2" w:uiPriority="52"/>
+    <w:lsdException w:name="Grid Table 1 Light Accent 3" w:uiPriority="46"/>
+    <w:lsdException w:name="Grid Table 2 Accent 3" w:uiPriority="47"/>
+    <w:lsdException w:name="Grid Table 3 Accent 3" w:uiPriority="48"/>
+    <w:lsdException w:name="Grid Table 4 Accent 3" w:uiPriority="49"/>
+    <w:lsdException w:name="Grid Table 5 Dark Accent 3" w:uiPriority="50"/>
+    <w:lsdException w:name="Grid Table 6 Colorful Accent 3" w:uiPriority="51"/>
+    <w:lsdException w:name="Grid Table 7 Colorful Accent 3" w:uiPriority="52"/>
+    <w:lsdException w:name="Grid Table 1 Light Accent 4" w:uiPriority="46"/>
+    <w:lsdException w:name="Grid Table 2 Accent 4" w:uiPriority="47"/>
+    <w:lsdException w:name="Grid Table 3 Accent 4" w:uiPriority="48"/>
+    <w:lsdException w:name="Grid Table 4 Accent 4" w:uiPriority="49"/>
+    <w:lsdException w:name="Grid Table 5 Dark Accent 4" w:uiPriority="50"/>
+    <w:lsdException w:name="Grid Table 6 Colorful Accent 4" w:uiPriority="51"/>
+    <w:lsdException w:name="Grid Table 7 Colorful Accent 4" w:uiPriority="52"/>
+    <w:lsdException w:name="Grid Table 1 Light Accent 5" w:uiPriority="46"/>
+    <w:lsdException w:name="Grid Table 2 Accent 5" w:uiPriority="47"/>
+    <w:lsdException w:name="Grid Table 3 Accent 5" w:uiPriority="48"/>
+    <w:lsdException w:name="Grid Table 4 Accent 5" w:uiPriority="49"/>
+    <w:lsdException w:name="Grid Table 5 Dark Accent 5" w:uiPriority="50"/>
+    <w:lsdException w:name="Grid Table 6 Colorful Accent 5" w:uiPriority="51"/>
+    <w:lsdException w:name="Grid Table 7 Colorful Accent 5" w:uiPriority="52"/>
+    <w:lsdException w:name="Grid Table 1 Light Accent 6" w:uiPriority="46"/>
+    <w:lsdException w:name="Grid Table 2 Accent 6" w:uiPriority="47"/>
+    <w:lsdException w:name="Grid Table 3 Accent 6" w:uiPriority="48"/>
+    <w:lsdException w:name="Grid Table 4 Accent 6" w:uiPriority="49"/>
+    <w:lsdException w:name="Grid Table 5 Dark Accent 6" w:uiPriority="50"/>
+    <w:lsdException w:name="Grid Table 6 Colorful Accent 6" w:uiPriority="51"/>
+    <w:lsdException w:name="Grid Table 7 Colorful Accent 6" w:uiPriority="52"/>
+    <w:lsdException w:name="List Table 1 Light" w:uiPriority="46"/>
+    <w:lsdException w:name="List Table 2" w:uiPriority="47"/>
+    <w:lsdException w:name="List Table 3" w:uiPriority="48"/>
+    <w:lsdException w:name="List Table 4" w:uiPriority="49"/>
+    <w:lsdException w:name="List Table 5 Dark" w:uiPriority="50"/>
+    <w:lsdException w:name="List Table 6 Colorful" w:uiPriority="51"/>
+    <w:lsdException w:name="List Table 7 Colorful" w:uiPriority="52"/>
+    <w:lsdException w:name="List Table 1 Light Accent 1" w:uiPriority="46"/>
+    <w:lsdException w:name="List Table 2 Accent 1" w:uiPriority="47"/>
+    <w:lsdException w:name="List Table 3 Accent 1" w:uiPriority="48"/>
+    <w:lsdException w:name="List Table 4 Accent 1" w:uiPriority="49"/>
+    <w:lsdException w:name="List Table 5 Dark Accent 1" w:uiPriority="50"/>
+    <w:lsdException w:name="List Table 6 Colorful Accent 1" w:uiPriority="51"/>
+    <w:lsdException w:name="List Table 7 Colorful Accent 1" w:uiPriority="52"/>
+    <w:lsdException w:name="List Table 1 Light Accent 2" w:uiPriority="46"/>
+    <w:lsdException w:name="List Table 2 Accent 2" w:uiPriority="47"/>
+    <w:lsdException w:name="List Table 3 Accent 2" w:uiPriority="48"/>
+    <w:lsdException w:name="List Table 4 Accent 2" w:uiPriority="49"/>
+    <w:lsdException w:name="List Table 5 Dark Accent 2" w:uiPriority="50"/>
+    <w:lsdException w:name="List Table 6 Colorful Accent 2" w:uiPriority="51"/>
+    <w:lsdException w:name="List Table 7 Colorful Accent 2" w:uiPriority="52"/>
+    <w:lsdException w:name="List Table 1 Light Accent 3" w:uiPriority="46"/>
+    <w:lsdException w:name="List Table 2 Accent 3" w:uiPriority="47"/>
+    <w:lsdException w:name="List Table 3 Accent 3" w:uiPriority="48"/>
+    <w:lsdException w:name="List Table 4 Accent 3" w:uiPriority="49"/>
+    <w:lsdException w:name="List Table 5 Dark Accent 3" w:uiPriority="50"/>
+    <w:lsdException w:name="List Table 6 Colorful Accent 3" w:uiPriority="51"/>
+    <w:lsdException w:name="List Table 7 Colorful Accent 3" w:uiPriority="52"/>
+    <w:lsdException w:name="List Table 1 Light Accent 4" w:uiPriority="46"/>
+    <w:lsdException w:name="List Table 2 Accent 4" w:uiPriority="47"/>
+    <w:lsdException w:name="List Table 3 Accent 4" w:uiPriority="48"/>
+    <w:lsdException w:name="List Table 4 Accent 4" w:uiPriority="49"/>
+    <w:lsdException w:name="List Table 5 Dark Accent 4" w:uiPriority="50"/>
+    <w:lsdException w:name="List Table 6 Colorful Accent 4" w:uiPriority="51"/>
+    <w:lsdException w:name="List Table 7 Colorful Accent 4" w:uiPriority="52"/>
+    <w:lsdException w:name="List Table 1 Light Accent 5" w:uiPriority="46"/>
+    <w:lsdException w:name="List Table 2 Accent 5" w:uiPriority="47"/>
+    <w:lsdException w:name="List Table 3 Accent 5" w:uiPriority="48"/>
+    <w:lsdException w:name="List Table 4 Accent 5" w:uiPriority="49"/>
+    <w:lsdException w:name="List Table 5 Dark Accent 5" w:uiPriority="50"/>
+    <w:lsdException w:name="List Table 6 Colorful Accent 5" w:uiPriority="51"/>
+    <w:lsdException w:name="List Table 7 Colorful Accent 5" w:uiPriority="52"/>
+    <w:lsdException w:name="List Table 1 Light Accent 6" w:uiPriority="46"/>
+    <w:lsdException w:name="List Table 2 Accent 6" w:uiPriority="47"/>
+    <w:lsdException w:name="List Table 3 Accent 6" w:uiPriority="48"/>
+    <w:lsdException w:name="List Table 4 Accent 6" w:uiPriority="49"/>
+    <w:lsdException w:name="List Table 5 Dark Accent 6" w:uiPriority="50"/>
+    <w:lsdException w:name="List Table 6 Colorful Accent 6" w:uiPriority="51"/>
+    <w:lsdException w:name="List Table 7 Colorful Accent 6" w:uiPriority="52"/>
+    <w:lsdException w:name="Mention" w:semiHidden="1" w:unhideWhenUsed="1"/>
+    <w:lsdException w:name="Smart Hyperlink" w:semiHidden="1" w:unhideWhenUsed="1"/>
+    <w:lsdException w:name="Hashtag" w:semiHidden="1" w:unhideWhenUsed="1"/>
+    <w:lsdException w:name="Unresolved Mention" w:semiHidden="1" w:unhideWhenUsed="1"/>
+    <w:lsdException w:name="Smart Link" w:semiHidden="1" w:unhideWhenUsed="1"/>
+  </w:latentStyles>
+  <w:style w:type="paragraph" w:default="1" w:styleId="Normal">
+    <w:name w:val="Normal"/>
+    <w:qFormat/>
   </w:style>
   <w:style w:type="paragraph" w:styleId="Heading1">
     <w:name w:val="heading 1"/>
     <w:basedOn w:val="Normal"/>
     <w:next w:val="Normal"/>
+    <w:uiPriority w:val="9"/>
+    <w:qFormat/>
     <w:pPr>
-      <w:keepNext w:val="1"/>
-      <w:keepLines w:val="1"/>
-      <w:spacing w:after="200" w:before="200" w:lineRule="auto"/>
+      <w:keepNext/>
+      <w:keepLines/>
+      <w:spacing w:before="200" w:after="200"/>
+      <w:outlineLvl w:val="0"/>
     </w:pPr>
     <w:rPr>
-      <w:b w:val="1"/>
+      <w:b/>
     </w:rPr>
   </w:style>
   <w:style w:type="paragraph" w:styleId="Heading2">
     <w:name w:val="heading 2"/>
     <w:basedOn w:val="Normal"/>
     <w:next w:val="Normal"/>
+    <w:uiPriority w:val="9"/>
+    <w:unhideWhenUsed/>
+    <w:qFormat/>
     <w:pPr>
-      <w:keepNext w:val="1"/>
-      <w:keepLines w:val="1"/>
-      <w:spacing w:before="200" w:lineRule="auto"/>
+      <w:keepNext/>
+      <w:keepLines/>
+      <w:spacing w:before="200"/>
+      <w:outlineLvl w:val="1"/>
     </w:pPr>
     <w:rPr>
       <w:u w:val="single"/>
@@ -1880,10 +1960,15 @@
     <w:name w:val="heading 3"/>
     <w:basedOn w:val="Normal"/>
     <w:next w:val="Normal"/>
+    <w:uiPriority w:val="9"/>
+    <w:semiHidden/>
+    <w:unhideWhenUsed/>
+    <w:qFormat/>
     <w:pPr>
-      <w:keepNext w:val="1"/>
-      <w:keepLines w:val="1"/>
-      <w:spacing w:before="200" w:lineRule="auto"/>
+      <w:keepNext/>
+      <w:keepLines/>
+      <w:spacing w:before="200"/>
+      <w:outlineLvl w:val="2"/>
     </w:pPr>
     <w:rPr>
       <w:u w:val="single"/>
@@ -1893,10 +1978,15 @@
     <w:name w:val="heading 4"/>
     <w:basedOn w:val="Normal"/>
     <w:next w:val="Normal"/>
+    <w:uiPriority w:val="9"/>
+    <w:semiHidden/>
+    <w:unhideWhenUsed/>
+    <w:qFormat/>
     <w:pPr>
-      <w:keepNext w:val="1"/>
-      <w:keepLines w:val="1"/>
-      <w:spacing w:after="80" w:before="280" w:lineRule="auto"/>
+      <w:keepNext/>
+      <w:keepLines/>
+      <w:spacing w:before="280" w:after="80"/>
+      <w:outlineLvl w:val="3"/>
     </w:pPr>
     <w:rPr>
       <w:color w:val="666666"/>
@@ -1908,44 +1998,79 @@
     <w:name w:val="heading 5"/>
     <w:basedOn w:val="Normal"/>
     <w:next w:val="Normal"/>
+    <w:uiPriority w:val="9"/>
+    <w:semiHidden/>
+    <w:unhideWhenUsed/>
+    <w:qFormat/>
     <w:pPr>
-      <w:keepNext w:val="1"/>
-      <w:keepLines w:val="1"/>
-      <w:spacing w:after="80" w:before="240" w:lineRule="auto"/>
+      <w:keepNext/>
+      <w:keepLines/>
+      <w:spacing w:before="240" w:after="80"/>
+      <w:outlineLvl w:val="4"/>
     </w:pPr>
     <w:rPr>
       <w:color w:val="666666"/>
-      <w:sz w:val="22"/>
-      <w:szCs w:val="22"/>
     </w:rPr>
   </w:style>
   <w:style w:type="paragraph" w:styleId="Heading6">
     <w:name w:val="heading 6"/>
     <w:basedOn w:val="Normal"/>
     <w:next w:val="Normal"/>
+    <w:uiPriority w:val="9"/>
+    <w:semiHidden/>
+    <w:unhideWhenUsed/>
+    <w:qFormat/>
     <w:pPr>
-      <w:keepNext w:val="1"/>
-      <w:keepLines w:val="1"/>
-      <w:spacing w:after="80" w:before="240" w:lineRule="auto"/>
+      <w:keepNext/>
+      <w:keepLines/>
+      <w:spacing w:before="240" w:after="80"/>
+      <w:outlineLvl w:val="5"/>
     </w:pPr>
     <w:rPr>
-      <w:i w:val="1"/>
+      <w:i/>
       <w:color w:val="666666"/>
-      <w:sz w:val="22"/>
-      <w:szCs w:val="22"/>
     </w:rPr>
+  </w:style>
+  <w:style w:type="character" w:default="1" w:styleId="DefaultParagraphFont">
+    <w:name w:val="Default Paragraph Font"/>
+    <w:uiPriority w:val="1"/>
+    <w:semiHidden/>
+    <w:unhideWhenUsed/>
+  </w:style>
+  <w:style w:type="table" w:default="1" w:styleId="TableNormal">
+    <w:name w:val="Normal Table"/>
+    <w:uiPriority w:val="99"/>
+    <w:semiHidden/>
+    <w:unhideWhenUsed/>
+    <w:tblPr>
+      <w:tblInd w:w="0" w:type="dxa"/>
+      <w:tblCellMar>
+        <w:top w:w="0" w:type="dxa"/>
+        <w:left w:w="108" w:type="dxa"/>
+        <w:bottom w:w="0" w:type="dxa"/>
+        <w:right w:w="108" w:type="dxa"/>
+      </w:tblCellMar>
+    </w:tblPr>
+  </w:style>
+  <w:style w:type="numbering" w:default="1" w:styleId="NoList">
+    <w:name w:val="No List"/>
+    <w:uiPriority w:val="99"/>
+    <w:semiHidden/>
+    <w:unhideWhenUsed/>
   </w:style>
   <w:style w:type="paragraph" w:styleId="Title">
     <w:name w:val="Title"/>
     <w:basedOn w:val="Normal"/>
     <w:next w:val="Normal"/>
+    <w:uiPriority w:val="10"/>
+    <w:qFormat/>
     <w:pPr>
-      <w:keepNext w:val="1"/>
-      <w:keepLines w:val="1"/>
-      <w:spacing w:after="200" w:lineRule="auto"/>
+      <w:keepNext/>
+      <w:keepLines/>
+      <w:spacing w:after="200"/>
     </w:pPr>
     <w:rPr>
-      <w:b w:val="1"/>
+      <w:b/>
       <w:sz w:val="36"/>
       <w:szCs w:val="36"/>
     </w:rPr>
@@ -1954,13 +2079,15 @@
     <w:name w:val="Subtitle"/>
     <w:basedOn w:val="Normal"/>
     <w:next w:val="Normal"/>
+    <w:uiPriority w:val="11"/>
+    <w:qFormat/>
     <w:pPr>
-      <w:keepNext w:val="1"/>
-      <w:keepLines w:val="1"/>
-      <w:spacing w:after="200" w:lineRule="auto"/>
+      <w:keepNext/>
+      <w:keepLines/>
+      <w:spacing w:after="200"/>
     </w:pPr>
     <w:rPr>
-      <w:b w:val="1"/>
+      <w:b/>
       <w:sz w:val="28"/>
       <w:szCs w:val="28"/>
     </w:rPr>

</xml_diff>

<commit_message>
Add clarification on separate MoSCoW matrix file
</commit_message>
<xml_diff>
--- a/product-documents/requirements-analysis/Plan - Design Thinking and MoSCoW Matrix.docx
+++ b/product-documents/requirements-analysis/Plan - Design Thinking and MoSCoW Matrix.docx
@@ -153,10 +153,7 @@
         </w:numPr>
       </w:pPr>
       <w:r>
-        <w:t>Earn</w:t>
-      </w:r>
-      <w:r>
-        <w:t xml:space="preserve"> in-app currency.</w:t>
+        <w:t>Earn in-app currency.</w:t>
       </w:r>
     </w:p>
     <w:p>
@@ -288,10 +285,7 @@
         </w:numPr>
       </w:pPr>
       <w:r>
-        <w:t>Upload</w:t>
-      </w:r>
-      <w:r>
-        <w:t xml:space="preserve"> photos, with a voting system.</w:t>
+        <w:t>Upload photos, with a voting system.</w:t>
       </w:r>
     </w:p>
     <w:p>
@@ -324,8 +318,13 @@
         </w:numPr>
       </w:pPr>
       <w:r>
-        <w:t>Connect requests</w:t>
-      </w:r>
+        <w:t xml:space="preserve">Connect </w:t>
+      </w:r>
+      <w:proofErr w:type="gramStart"/>
+      <w:r>
+        <w:t>requests</w:t>
+      </w:r>
+      <w:proofErr w:type="gramEnd"/>
     </w:p>
     <w:p>
       <w:pPr>
@@ -399,9 +398,23 @@
       </w:pPr>
       <w:bookmarkStart w:id="2" w:name="_9egouqez2lnw" w:colFirst="0" w:colLast="0"/>
       <w:bookmarkEnd w:id="2"/>
+      <w:proofErr w:type="spellStart"/>
       <w:r>
         <w:lastRenderedPageBreak/>
-        <w:t>MoSCoW Matrix</w:t>
+        <w:t>MoSCoW</w:t>
+      </w:r>
+      <w:proofErr w:type="spellEnd"/>
+      <w:r>
+        <w:t xml:space="preserve"> Matrix</w:t>
+      </w:r>
+    </w:p>
+    <w:p>
+      <w:r>
+        <w:rPr>
+          <w:i/>
+          <w:iCs/>
+        </w:rPr>
+        <w:t>(Visual representation in separate file.)</w:t>
       </w:r>
     </w:p>
     <w:p>
@@ -466,8 +479,13 @@
         </w:numPr>
       </w:pPr>
       <w:r>
-        <w:t>Connect requests</w:t>
-      </w:r>
+        <w:t xml:space="preserve">Connect </w:t>
+      </w:r>
+      <w:proofErr w:type="gramStart"/>
+      <w:r>
+        <w:t>requests</w:t>
+      </w:r>
+      <w:proofErr w:type="gramEnd"/>
     </w:p>
     <w:p>
       <w:pPr>
@@ -498,10 +516,7 @@
         </w:numPr>
       </w:pPr>
       <w:r>
-        <w:t>Noti</w:t>
-      </w:r>
-      <w:r>
-        <w:t>fication system</w:t>
+        <w:t>Notification system</w:t>
       </w:r>
     </w:p>
     <w:p>
@@ -512,7 +527,15 @@
         </w:numPr>
       </w:pPr>
       <w:r>
-        <w:t>Social profiles (similar to Facebook)</w:t>
+        <w:t>Social profiles (</w:t>
+      </w:r>
+      <w:proofErr w:type="gramStart"/>
+      <w:r>
+        <w:t>similar to</w:t>
+      </w:r>
+      <w:proofErr w:type="gramEnd"/>
+      <w:r>
+        <w:t xml:space="preserve"> Facebook)</w:t>
       </w:r>
     </w:p>
     <w:p>
@@ -534,8 +557,21 @@
         </w:numPr>
       </w:pPr>
       <w:r>
-        <w:t>Implement into leaderboard system</w:t>
-      </w:r>
+        <w:t xml:space="preserve">Implement into </w:t>
+      </w:r>
+      <w:proofErr w:type="spellStart"/>
+      <w:r>
+        <w:t>leaderboard</w:t>
+      </w:r>
+      <w:proofErr w:type="spellEnd"/>
+      <w:r>
+        <w:t xml:space="preserve"> </w:t>
+      </w:r>
+      <w:proofErr w:type="gramStart"/>
+      <w:r>
+        <w:t>system</w:t>
+      </w:r>
+      <w:proofErr w:type="gramEnd"/>
     </w:p>
     <w:p>
       <w:pPr>
@@ -589,8 +625,21 @@
         </w:numPr>
       </w:pPr>
       <w:r>
-        <w:t>Implement into leaderboard system</w:t>
-      </w:r>
+        <w:t xml:space="preserve">Implement into </w:t>
+      </w:r>
+      <w:proofErr w:type="spellStart"/>
+      <w:r>
+        <w:t>leaderboard</w:t>
+      </w:r>
+      <w:proofErr w:type="spellEnd"/>
+      <w:r>
+        <w:t xml:space="preserve"> </w:t>
+      </w:r>
+      <w:proofErr w:type="gramStart"/>
+      <w:r>
+        <w:t>system</w:t>
+      </w:r>
+      <w:proofErr w:type="gramEnd"/>
     </w:p>
     <w:p>
       <w:pPr>
@@ -611,8 +660,13 @@
         </w:numPr>
       </w:pPr>
       <w:r>
-        <w:t>Categorises social wall posts accordingly</w:t>
-      </w:r>
+        <w:t xml:space="preserve">Categorises social wall posts </w:t>
+      </w:r>
+      <w:proofErr w:type="gramStart"/>
+      <w:r>
+        <w:t>accordingly</w:t>
+      </w:r>
+      <w:proofErr w:type="gramEnd"/>
     </w:p>
     <w:p>
       <w:pPr>
@@ -643,8 +697,13 @@
         </w:numPr>
       </w:pPr>
       <w:r>
-        <w:t>Share study notes and resources</w:t>
-      </w:r>
+        <w:t xml:space="preserve">Share study notes and </w:t>
+      </w:r>
+      <w:proofErr w:type="gramStart"/>
+      <w:r>
+        <w:t>resources</w:t>
+      </w:r>
+      <w:proofErr w:type="gramEnd"/>
     </w:p>
     <w:p>
       <w:pPr>
@@ -676,8 +735,13 @@
         </w:numPr>
       </w:pPr>
       <w:r>
-        <w:t>Earn currency for studying</w:t>
-      </w:r>
+        <w:t xml:space="preserve">Earn currency for </w:t>
+      </w:r>
+      <w:proofErr w:type="gramStart"/>
+      <w:r>
+        <w:t>studying</w:t>
+      </w:r>
+      <w:proofErr w:type="gramEnd"/>
     </w:p>
     <w:p>
       <w:pPr>
@@ -709,10 +773,7 @@
         </w:numPr>
       </w:pPr>
       <w:r>
-        <w:t>Timer (pomodoro tech</w:t>
-      </w:r>
-      <w:r>
-        <w:t>nique, custom time lengths)</w:t>
+        <w:t>Timer (pomodoro technique, custom time lengths)</w:t>
       </w:r>
     </w:p>
     <w:p>
@@ -723,8 +784,13 @@
         </w:numPr>
       </w:pPr>
       <w:r>
-        <w:t>Track historical study time with visuals such as graphs</w:t>
-      </w:r>
+        <w:t xml:space="preserve">Track historical study time with visuals such as </w:t>
+      </w:r>
+      <w:proofErr w:type="gramStart"/>
+      <w:r>
+        <w:t>graphs</w:t>
+      </w:r>
+      <w:proofErr w:type="gramEnd"/>
     </w:p>
     <w:p>
       <w:pPr>
@@ -811,11 +877,13 @@
         </w:numPr>
       </w:pPr>
       <w:r>
-        <w:t>Custom</w:t>
-      </w:r>
-      <w:r>
-        <w:t xml:space="preserve"> algorithm for ordering feed</w:t>
-      </w:r>
+        <w:t xml:space="preserve">Custom algorithm for ordering </w:t>
+      </w:r>
+      <w:proofErr w:type="gramStart"/>
+      <w:r>
+        <w:t>feed</w:t>
+      </w:r>
+      <w:proofErr w:type="gramEnd"/>
     </w:p>
     <w:sectPr>
       <w:headerReference w:type="default" r:id="rId7"/>
@@ -933,7 +1001,21 @@
       <w:rPr>
         <w:i/>
       </w:rPr>
-      <w:t>Design Thinking and MoSCoW Matrix</w:t>
+      <w:t xml:space="preserve">Design Thinking and </w:t>
+    </w:r>
+    <w:proofErr w:type="spellStart"/>
+    <w:r>
+      <w:rPr>
+        <w:i/>
+      </w:rPr>
+      <w:t>MoSCoW</w:t>
+    </w:r>
+    <w:proofErr w:type="spellEnd"/>
+    <w:r>
+      <w:rPr>
+        <w:i/>
+      </w:rPr>
+      <w:t xml:space="preserve"> Matrix</w:t>
     </w:r>
   </w:p>
 </w:hdr>

</xml_diff>